<commit_message>
Adicionando print da noticia e fonte
</commit_message>
<xml_diff>
--- a/Documentação/Projeto_PI_Sensores_Transporte_Animais edit 10.09.docx
+++ b/Documentação/Projeto_PI_Sensores_Transporte_Animais edit 10.09.docx
@@ -430,7 +430,6 @@
           <w:lang w:val="pt-BR"/>
         </w:rPr>
       </w:pPr>
-      <w:proofErr w:type="spellStart"/>
       <w:r>
         <w:rPr>
           <w:rFonts w:ascii="Arial" w:eastAsia="Arial" w:hAnsi="Arial" w:cs="Arial"/>
@@ -439,18 +438,7 @@
           <w:szCs w:val="24"/>
           <w:lang w:val="pt-BR"/>
         </w:rPr>
-        <w:t>Nicollas</w:t>
-      </w:r>
-      <w:proofErr w:type="spellEnd"/>
-      <w:r>
-        <w:rPr>
-          <w:rFonts w:ascii="Arial" w:eastAsia="Arial" w:hAnsi="Arial" w:cs="Arial"/>
-          <w:b/>
-          <w:sz w:val="24"/>
-          <w:szCs w:val="24"/>
-          <w:lang w:val="pt-BR"/>
-        </w:rPr>
-        <w:t xml:space="preserve"> Bispo Pereira – RA 01242076</w:t>
+        <w:t>Nicollas Bispo Pereira – RA 01242076</w:t>
       </w:r>
     </w:p>
     <w:p>
@@ -472,29 +460,7 @@
           <w:szCs w:val="24"/>
           <w:lang w:val="pt-BR"/>
         </w:rPr>
-        <w:t xml:space="preserve">João Vitor </w:t>
-      </w:r>
-      <w:proofErr w:type="spellStart"/>
-      <w:r>
-        <w:rPr>
-          <w:rFonts w:ascii="Arial" w:eastAsia="Arial" w:hAnsi="Arial" w:cs="Arial"/>
-          <w:b/>
-          <w:sz w:val="24"/>
-          <w:szCs w:val="24"/>
-          <w:lang w:val="pt-BR"/>
-        </w:rPr>
-        <w:t>Ohi</w:t>
-      </w:r>
-      <w:proofErr w:type="spellEnd"/>
-      <w:r>
-        <w:rPr>
-          <w:rFonts w:ascii="Arial" w:eastAsia="Arial" w:hAnsi="Arial" w:cs="Arial"/>
-          <w:b/>
-          <w:sz w:val="24"/>
-          <w:szCs w:val="24"/>
-          <w:lang w:val="pt-BR"/>
-        </w:rPr>
-        <w:t xml:space="preserve"> Santos –RA 01242104</w:t>
+        <w:t>João Vitor Ohi Santos –RA 01242104</w:t>
       </w:r>
     </w:p>
     <w:p>
@@ -831,7 +797,6 @@
           <w:docPartUnique/>
         </w:docPartObj>
       </w:sdtPr>
-      <w:sdtEndPr/>
       <w:sdtContent>
         <w:p>
           <w:pPr>
@@ -2506,27 +2471,7 @@
           <w:szCs w:val="24"/>
           <w:lang w:val="pt-BR"/>
         </w:rPr>
-        <w:t xml:space="preserve"> animais, levando a problemas como desidratação, hipertermia (superaquecimento), hipotermia (frio extremo), e até mesmo a morte. Estudos mostram que mudanças repentinas na temperatura, como aquelas que ocorrem em veículos fechados sem controle ambiental adequado, podem ser fatais para muitas espécies, especialmente para animais mais sensíveis, como cães de raças </w:t>
-      </w:r>
-      <w:proofErr w:type="spellStart"/>
-      <w:r>
-        <w:rPr>
-          <w:rFonts w:ascii="Arial" w:eastAsia="Arial" w:hAnsi="Arial" w:cs="Arial"/>
-          <w:sz w:val="24"/>
-          <w:szCs w:val="24"/>
-          <w:lang w:val="pt-BR"/>
-        </w:rPr>
-        <w:t>braquicefálicas</w:t>
-      </w:r>
-      <w:proofErr w:type="spellEnd"/>
-      <w:r>
-        <w:rPr>
-          <w:rFonts w:ascii="Arial" w:eastAsia="Arial" w:hAnsi="Arial" w:cs="Arial"/>
-          <w:sz w:val="24"/>
-          <w:szCs w:val="24"/>
-          <w:lang w:val="pt-BR"/>
-        </w:rPr>
-        <w:t xml:space="preserve"> (de focinho curto), aves e animais exóticos. Além disso, a falta de ventilação adequada pode levar à acumulação de gases nocivos </w:t>
+        <w:t xml:space="preserve"> animais, levando a problemas como desidratação, hipertermia (superaquecimento), hipotermia (frio extremo), e até mesmo a morte. Estudos mostram que mudanças repentinas na temperatura, como aquelas que ocorrem em veículos fechados sem controle ambiental adequado, podem ser fatais para muitas espécies, especialmente para animais mais sensíveis, como cães de raças braquicefálicas (de focinho curto), aves e animais exóticos. Além disso, a falta de ventilação adequada pode levar à acumulação de gases nocivos </w:t>
       </w:r>
       <w:r>
         <w:rPr>
@@ -2608,9 +2553,8 @@
           <w:szCs w:val="24"/>
           <w:lang w:val="pt-BR"/>
         </w:rPr>
-        <w:t>‘</w:t>
-      </w:r>
-      <w:proofErr w:type="spellStart"/>
+        <w:t>‘Jakeline’</w:t>
+      </w:r>
       <w:r>
         <w:rPr>
           <w:rFonts w:ascii="Arial" w:eastAsia="Arial" w:hAnsi="Arial" w:cs="Arial"/>
@@ -2619,170 +2563,7 @@
           <w:szCs w:val="24"/>
           <w:lang w:val="pt-BR"/>
         </w:rPr>
-        <w:t>Jakeline</w:t>
-      </w:r>
-      <w:proofErr w:type="spellEnd"/>
-      <w:r>
-        <w:rPr>
-          <w:rFonts w:ascii="Arial" w:eastAsia="Arial" w:hAnsi="Arial" w:cs="Arial"/>
-          <w:color w:val="1F2123"/>
-          <w:sz w:val="24"/>
-          <w:szCs w:val="24"/>
-          <w:lang w:val="pt-BR"/>
-        </w:rPr>
-        <w:t>’,</w:t>
-      </w:r>
-      <w:r>
-        <w:rPr>
-          <w:rFonts w:ascii="Arial" w:eastAsia="Arial" w:hAnsi="Arial" w:cs="Arial"/>
-          <w:color w:val="1F2123"/>
-          <w:sz w:val="24"/>
-          <w:szCs w:val="24"/>
-          <w:lang w:val="pt-BR"/>
-        </w:rPr>
-        <w:t xml:space="preserve"> </w:t>
-      </w:r>
-      <w:r>
-        <w:rPr>
-          <w:rFonts w:ascii="Arial" w:eastAsia="Arial" w:hAnsi="Arial" w:cs="Arial"/>
-          <w:color w:val="1F2123"/>
-          <w:sz w:val="24"/>
-          <w:szCs w:val="24"/>
-          <w:lang w:val="pt-BR"/>
-        </w:rPr>
-        <w:t xml:space="preserve">que </w:t>
-      </w:r>
-      <w:r>
-        <w:rPr>
-          <w:rFonts w:ascii="Arial" w:eastAsia="Arial" w:hAnsi="Arial" w:cs="Arial"/>
-          <w:color w:val="1F2123"/>
-          <w:sz w:val="24"/>
-          <w:szCs w:val="24"/>
-          <w:lang w:val="pt-BR"/>
-        </w:rPr>
-        <w:t xml:space="preserve">contratou a </w:t>
-      </w:r>
-      <w:r>
-        <w:rPr>
-          <w:rFonts w:ascii="Arial" w:eastAsia="Arial" w:hAnsi="Arial" w:cs="Arial"/>
-          <w:color w:val="1F2123"/>
-          <w:sz w:val="24"/>
-          <w:szCs w:val="24"/>
-          <w:lang w:val="pt-BR"/>
-        </w:rPr>
-        <w:t>companhia ‘</w:t>
-      </w:r>
-      <w:proofErr w:type="spellStart"/>
-      <w:r>
-        <w:rPr>
-          <w:rFonts w:ascii="Arial" w:eastAsia="Arial" w:hAnsi="Arial" w:cs="Arial"/>
-          <w:color w:val="1F2123"/>
-          <w:sz w:val="24"/>
-          <w:szCs w:val="24"/>
-          <w:lang w:val="pt-BR"/>
-        </w:rPr>
-        <w:t>Moovipet</w:t>
-      </w:r>
-      <w:proofErr w:type="spellEnd"/>
-      <w:r>
-        <w:rPr>
-          <w:rFonts w:ascii="Arial" w:eastAsia="Arial" w:hAnsi="Arial" w:cs="Arial"/>
-          <w:color w:val="1F2123"/>
-          <w:sz w:val="24"/>
-          <w:szCs w:val="24"/>
-          <w:lang w:val="pt-BR"/>
-        </w:rPr>
-        <w:t xml:space="preserve">’, empresa grande no estado do RJ em transporte de animais, e ao </w:t>
-      </w:r>
-      <w:r>
-        <w:rPr>
-          <w:rFonts w:ascii="Arial" w:eastAsia="Arial" w:hAnsi="Arial" w:cs="Arial"/>
-          <w:color w:val="1F2123"/>
-          <w:sz w:val="24"/>
-          <w:szCs w:val="24"/>
-          <w:lang w:val="pt-BR"/>
-        </w:rPr>
-        <w:t xml:space="preserve">receber a </w:t>
-      </w:r>
-      <w:r>
-        <w:rPr>
-          <w:rFonts w:ascii="Arial" w:eastAsia="Arial" w:hAnsi="Arial" w:cs="Arial"/>
-          <w:color w:val="1F2123"/>
-          <w:sz w:val="24"/>
-          <w:szCs w:val="24"/>
-          <w:lang w:val="pt-BR"/>
-        </w:rPr>
-        <w:t xml:space="preserve">sua </w:t>
-      </w:r>
-      <w:r>
-        <w:rPr>
-          <w:rFonts w:ascii="Arial" w:eastAsia="Arial" w:hAnsi="Arial" w:cs="Arial"/>
-          <w:color w:val="1F2123"/>
-          <w:sz w:val="24"/>
-          <w:szCs w:val="24"/>
-          <w:lang w:val="pt-BR"/>
-        </w:rPr>
-        <w:t>cachorra,</w:t>
-      </w:r>
-      <w:r>
-        <w:rPr>
-          <w:rFonts w:ascii="Arial" w:eastAsia="Arial" w:hAnsi="Arial" w:cs="Arial"/>
-          <w:color w:val="1F2123"/>
-          <w:sz w:val="24"/>
-          <w:szCs w:val="24"/>
-          <w:lang w:val="pt-BR"/>
-        </w:rPr>
-        <w:t xml:space="preserve"> </w:t>
-      </w:r>
-      <w:r>
-        <w:rPr>
-          <w:rFonts w:ascii="Arial" w:eastAsia="Arial" w:hAnsi="Arial" w:cs="Arial"/>
-          <w:color w:val="1F2123"/>
-          <w:sz w:val="24"/>
-          <w:szCs w:val="24"/>
-          <w:lang w:val="pt-BR"/>
-        </w:rPr>
-        <w:t>teve um dos maiores traumas de sua vida</w:t>
-      </w:r>
-      <w:r>
-        <w:rPr>
-          <w:rFonts w:ascii="Arial" w:eastAsia="Arial" w:hAnsi="Arial" w:cs="Arial"/>
-          <w:color w:val="1F2123"/>
-          <w:sz w:val="24"/>
-          <w:szCs w:val="24"/>
-          <w:lang w:val="pt-BR"/>
-        </w:rPr>
-        <w:t>: A cachorra chegou morta de</w:t>
-      </w:r>
-      <w:r>
-        <w:rPr>
-          <w:rFonts w:ascii="Arial" w:eastAsia="Arial" w:hAnsi="Arial" w:cs="Arial"/>
-          <w:color w:val="1F2123"/>
-          <w:sz w:val="24"/>
-          <w:szCs w:val="24"/>
-          <w:lang w:val="pt-BR"/>
-        </w:rPr>
-        <w:t xml:space="preserve">ntro de uma caixa de </w:t>
-      </w:r>
-      <w:r>
-        <w:rPr>
-          <w:rFonts w:ascii="Arial" w:eastAsia="Arial" w:hAnsi="Arial" w:cs="Arial"/>
-          <w:color w:val="1F2123"/>
-          <w:sz w:val="24"/>
-          <w:szCs w:val="24"/>
-          <w:lang w:val="pt-BR"/>
-        </w:rPr>
-        <w:t>isopor.</w:t>
-      </w:r>
-      <w:r>
-        <w:rPr>
-          <w:rFonts w:ascii="Arial" w:eastAsia="Arial" w:hAnsi="Arial" w:cs="Arial"/>
-          <w:color w:val="1F2123"/>
-          <w:sz w:val="24"/>
-          <w:szCs w:val="24"/>
-          <w:lang w:val="pt-BR"/>
-        </w:rPr>
-        <w:t xml:space="preserve"> </w:t>
+        <w:t>.</w:t>
       </w:r>
     </w:p>
     <w:p>
@@ -2790,84 +2571,55 @@
         <w:spacing w:after="240"/>
         <w:rPr>
           <w:rFonts w:ascii="Arial" w:eastAsia="Arial" w:hAnsi="Arial" w:cs="Arial"/>
-          <w:b/>
-          <w:sz w:val="24"/>
-          <w:szCs w:val="24"/>
-          <w:lang w:val="pt-BR"/>
-        </w:rPr>
-      </w:pPr>
-      <w:r>
-        <w:rPr>
-          <w:b/>
-          <w:sz w:val="24"/>
-          <w:szCs w:val="24"/>
-          <w:lang w:val="pt-BR"/>
-        </w:rPr>
-        <w:t>“A gente queria saber o que aconteceu. Em que situação ela perdeu a vida? Eles não podem tratar o animal como um objeto que vai ser enviado dentro de uma caixa ou não vai ser nem enviado ou vai chegar deficiente, vai chegar traumatizado. Eles não têm esse direito. Eles têm que tratar o pet como uma parte da família daquele tutor. Porque era isso que a Gaia era</w:t>
-      </w:r>
-      <w:r>
-        <w:rPr>
-          <w:rFonts w:ascii="Arial" w:eastAsia="Arial" w:hAnsi="Arial" w:cs="Arial"/>
-          <w:b/>
           <w:color w:val="1F2123"/>
           <w:sz w:val="24"/>
           <w:szCs w:val="24"/>
           <w:lang w:val="pt-BR"/>
         </w:rPr>
-        <w:t>”</w:t>
-      </w:r>
-      <w:r>
-        <w:rPr>
-          <w:rFonts w:ascii="Arial" w:eastAsia="Arial" w:hAnsi="Arial" w:cs="Arial"/>
-          <w:b/>
+      </w:pPr>
+      <w:r>
+        <w:rPr>
+          <w:rFonts w:ascii="Arial" w:eastAsia="Arial" w:hAnsi="Arial" w:cs="Arial"/>
           <w:color w:val="1F2123"/>
           <w:sz w:val="24"/>
           <w:szCs w:val="24"/>
           <w:lang w:val="pt-BR"/>
         </w:rPr>
-        <w:t xml:space="preserve"> - </w:t>
-      </w:r>
-      <w:r>
-        <w:rPr>
-          <w:rFonts w:ascii="Arial" w:eastAsia="Arial" w:hAnsi="Arial" w:cs="Arial"/>
-          <w:color w:val="1F2123"/>
-          <w:sz w:val="24"/>
-          <w:szCs w:val="24"/>
-          <w:lang w:val="pt-BR"/>
-        </w:rPr>
-        <w:t xml:space="preserve">Diz </w:t>
-      </w:r>
-      <w:proofErr w:type="spellStart"/>
-      <w:r>
-        <w:rPr>
-          <w:rFonts w:ascii="Arial" w:eastAsia="Arial" w:hAnsi="Arial" w:cs="Arial"/>
-          <w:color w:val="1F2123"/>
-          <w:sz w:val="24"/>
-          <w:szCs w:val="24"/>
-          <w:lang w:val="pt-BR"/>
-        </w:rPr>
-        <w:t>Jakeline</w:t>
-      </w:r>
-      <w:proofErr w:type="spellEnd"/>
-      <w:r>
-        <w:rPr>
-          <w:rFonts w:ascii="Arial" w:eastAsia="Arial" w:hAnsi="Arial" w:cs="Arial"/>
-          <w:color w:val="1F2123"/>
-          <w:sz w:val="24"/>
-          <w:szCs w:val="24"/>
-          <w:lang w:val="pt-BR"/>
-        </w:rPr>
-        <w:t>, ao fantástico</w:t>
-      </w:r>
-      <w:r>
-        <w:rPr>
-          <w:b/>
-          <w:color w:val="1F2123"/>
-          <w:sz w:val="24"/>
-          <w:szCs w:val="24"/>
-          <w:lang w:val="pt-BR"/>
-        </w:rPr>
-        <w:t>.</w:t>
+        <w:drawing>
+          <wp:inline distT="0" distB="0" distL="0" distR="0" wp14:anchorId="314E58F5" wp14:editId="60B1B538">
+            <wp:extent cx="5486400" cy="5419090"/>
+            <wp:effectExtent l="0" t="0" r="0" b="0"/>
+            <wp:docPr id="1713399426" name="Imagem 1"/>
+            <wp:cNvGraphicFramePr>
+              <a:graphicFrameLocks xmlns:a="http://schemas.openxmlformats.org/drawingml/2006/main" noChangeAspect="1"/>
+            </wp:cNvGraphicFramePr>
+            <a:graphic xmlns:a="http://schemas.openxmlformats.org/drawingml/2006/main">
+              <a:graphicData uri="http://schemas.openxmlformats.org/drawingml/2006/picture">
+                <pic:pic xmlns:pic="http://schemas.openxmlformats.org/drawingml/2006/picture">
+                  <pic:nvPicPr>
+                    <pic:cNvPr id="1713399426" name=""/>
+                    <pic:cNvPicPr/>
+                  </pic:nvPicPr>
+                  <pic:blipFill>
+                    <a:blip r:embed="rId13"/>
+                    <a:stretch>
+                      <a:fillRect/>
+                    </a:stretch>
+                  </pic:blipFill>
+                  <pic:spPr>
+                    <a:xfrm>
+                      <a:off x="0" y="0"/>
+                      <a:ext cx="5486400" cy="5419090"/>
+                    </a:xfrm>
+                    <a:prstGeom prst="rect">
+                      <a:avLst/>
+                    </a:prstGeom>
+                  </pic:spPr>
+                </pic:pic>
+              </a:graphicData>
+            </a:graphic>
+          </wp:inline>
+        </w:drawing>
       </w:r>
     </w:p>
     <w:p>
@@ -2875,129 +2627,132 @@
         <w:spacing w:after="240"/>
         <w:rPr>
           <w:rFonts w:ascii="Arial" w:eastAsia="Arial" w:hAnsi="Arial" w:cs="Arial"/>
-          <w:color w:val="000000" w:themeColor="text1"/>
-          <w:sz w:val="24"/>
-          <w:szCs w:val="24"/>
-          <w:lang w:val="pt-BR"/>
-        </w:rPr>
-      </w:pPr>
-      <w:r>
-        <w:rPr>
-          <w:rFonts w:ascii="Arial" w:eastAsia="Arial" w:hAnsi="Arial" w:cs="Arial"/>
-          <w:color w:val="000000" w:themeColor="text1"/>
-          <w:sz w:val="24"/>
-          <w:szCs w:val="24"/>
-          <w:lang w:val="pt-BR"/>
-        </w:rPr>
-        <w:t xml:space="preserve">Outro </w:t>
-      </w:r>
-      <w:r>
-        <w:rPr>
-          <w:rFonts w:ascii="Arial" w:eastAsia="Arial" w:hAnsi="Arial" w:cs="Arial"/>
-          <w:color w:val="000000" w:themeColor="text1"/>
-          <w:sz w:val="24"/>
-          <w:szCs w:val="24"/>
-          <w:lang w:val="pt-BR"/>
-        </w:rPr>
-        <w:t>ocorrido</w:t>
-      </w:r>
-      <w:r>
-        <w:rPr>
-          <w:rFonts w:ascii="Arial" w:eastAsia="Arial" w:hAnsi="Arial" w:cs="Arial"/>
-          <w:color w:val="000000" w:themeColor="text1"/>
-          <w:sz w:val="24"/>
-          <w:szCs w:val="24"/>
-          <w:lang w:val="pt-BR"/>
-        </w:rPr>
-        <w:t xml:space="preserve"> notável, </w:t>
-      </w:r>
-      <w:r>
-        <w:rPr>
-          <w:rFonts w:ascii="Arial" w:eastAsia="Arial" w:hAnsi="Arial" w:cs="Arial"/>
-          <w:color w:val="000000" w:themeColor="text1"/>
-          <w:sz w:val="24"/>
-          <w:szCs w:val="24"/>
-          <w:lang w:val="pt-BR"/>
-        </w:rPr>
-        <w:t xml:space="preserve">segundo </w:t>
-      </w:r>
-      <w:r>
-        <w:rPr>
-          <w:rFonts w:ascii="Arial" w:eastAsia="Arial" w:hAnsi="Arial" w:cs="Arial"/>
-          <w:color w:val="000000" w:themeColor="text1"/>
-          <w:sz w:val="24"/>
-          <w:szCs w:val="24"/>
-          <w:lang w:val="pt-BR"/>
-        </w:rPr>
-        <w:t xml:space="preserve">veículo noticiário </w:t>
-      </w:r>
-      <w:proofErr w:type="spellStart"/>
-      <w:r>
-        <w:rPr>
-          <w:rFonts w:ascii="Arial" w:eastAsia="Arial" w:hAnsi="Arial" w:cs="Arial"/>
-          <w:color w:val="000000" w:themeColor="text1"/>
-          <w:sz w:val="24"/>
-          <w:szCs w:val="24"/>
-          <w:lang w:val="pt-BR"/>
-        </w:rPr>
-        <w:t>Oliberal</w:t>
-      </w:r>
-      <w:proofErr w:type="spellEnd"/>
-      <w:r>
-        <w:rPr>
-          <w:rFonts w:ascii="Arial" w:eastAsia="Arial" w:hAnsi="Arial" w:cs="Arial"/>
-          <w:color w:val="000000" w:themeColor="text1"/>
-          <w:sz w:val="24"/>
-          <w:szCs w:val="24"/>
-          <w:lang w:val="pt-BR"/>
-        </w:rPr>
-        <w:t xml:space="preserve">, aconteceu </w:t>
-      </w:r>
-      <w:r>
-        <w:rPr>
-          <w:rFonts w:ascii="Arial" w:eastAsia="Arial" w:hAnsi="Arial" w:cs="Arial"/>
-          <w:color w:val="000000" w:themeColor="text1"/>
-          <w:sz w:val="24"/>
-          <w:szCs w:val="24"/>
-          <w:lang w:val="pt-BR"/>
-        </w:rPr>
-        <w:t>no dia 27</w:t>
-      </w:r>
-      <w:r>
-        <w:rPr>
-          <w:rFonts w:ascii="Arial" w:eastAsia="Arial" w:hAnsi="Arial" w:cs="Arial"/>
-          <w:color w:val="000000" w:themeColor="text1"/>
-          <w:sz w:val="24"/>
-          <w:szCs w:val="24"/>
-          <w:lang w:val="pt-BR"/>
-        </w:rPr>
-        <w:t xml:space="preserve">/11/2023, </w:t>
-      </w:r>
-      <w:r>
-        <w:rPr>
-          <w:rFonts w:ascii="Arial" w:eastAsia="Arial" w:hAnsi="Arial" w:cs="Arial"/>
-          <w:color w:val="000000" w:themeColor="text1"/>
-          <w:sz w:val="24"/>
-          <w:szCs w:val="24"/>
-          <w:lang w:val="pt-BR"/>
-        </w:rPr>
-        <w:t>uma lamentável tragédia ocorreu em Potirendaba, interior de </w:t>
-      </w:r>
-      <w:hyperlink r:id="rId13">
+          <w:color w:val="1F2123"/>
+          <w:sz w:val="20"/>
+          <w:szCs w:val="20"/>
+          <w:lang w:val="pt-BR"/>
+        </w:rPr>
+      </w:pPr>
+      <w:r>
+        <w:rPr>
+          <w:rFonts w:ascii="Arial" w:eastAsia="Arial" w:hAnsi="Arial" w:cs="Arial"/>
+          <w:color w:val="1F2123"/>
+          <w:sz w:val="20"/>
+          <w:szCs w:val="20"/>
+          <w:lang w:val="pt-BR"/>
+        </w:rPr>
+        <w:t>Fonte:</w:t>
+      </w:r>
+      <w:r>
+        <w:rPr>
+          <w:lang w:val="pt-BR"/>
+        </w:rPr>
+        <w:t xml:space="preserve"> </w:t>
+      </w:r>
+      <w:hyperlink r:id="rId14" w:history="1">
         <w:r>
           <w:rPr>
             <w:rStyle w:val="Hyperlink"/>
             <w:rFonts w:ascii="Arial" w:eastAsia="Arial" w:hAnsi="Arial" w:cs="Arial"/>
-            <w:color w:val="000000" w:themeColor="text1"/>
-            <w:sz w:val="24"/>
-            <w:szCs w:val="24"/>
-            <w:u w:val="none"/>
+            <w:sz w:val="20"/>
+            <w:szCs w:val="20"/>
             <w:lang w:val="pt-BR"/>
           </w:rPr>
-          <w:t>São Paulo</w:t>
+          <w:t>Pets em risco: tutores denunciam maus-tratos em transportes de animais domésticos | Fantástico | G1 (globo.com)</w:t>
         </w:r>
       </w:hyperlink>
-      <w:r>
+    </w:p>
+    <w:p>
+      <w:pPr>
+        <w:spacing w:after="240"/>
+        <w:rPr>
+          <w:rFonts w:ascii="Arial" w:eastAsia="Arial" w:hAnsi="Arial" w:cs="Arial"/>
+          <w:color w:val="1F2123"/>
+          <w:sz w:val="24"/>
+          <w:szCs w:val="24"/>
+          <w:lang w:val="pt-BR"/>
+        </w:rPr>
+      </w:pPr>
+    </w:p>
+    <w:p>
+      <w:pPr>
+        <w:spacing w:after="240"/>
+        <w:rPr>
+          <w:rFonts w:ascii="Arial" w:eastAsia="Arial" w:hAnsi="Arial" w:cs="Arial"/>
+          <w:color w:val="1F2123"/>
+          <w:sz w:val="24"/>
+          <w:szCs w:val="24"/>
+          <w:lang w:val="pt-BR"/>
+        </w:rPr>
+      </w:pPr>
+    </w:p>
+    <w:p>
+      <w:pPr>
+        <w:spacing w:after="240"/>
+        <w:rPr>
+          <w:rFonts w:ascii="Arial" w:eastAsia="Arial" w:hAnsi="Arial" w:cs="Arial"/>
+          <w:b/>
+          <w:sz w:val="24"/>
+          <w:szCs w:val="24"/>
+          <w:lang w:val="pt-BR"/>
+        </w:rPr>
+      </w:pPr>
+      <w:r>
+        <w:rPr>
+          <w:b/>
+          <w:sz w:val="24"/>
+          <w:szCs w:val="24"/>
+          <w:lang w:val="pt-BR"/>
+        </w:rPr>
+        <w:lastRenderedPageBreak/>
+        <w:t>“A gente queria saber o que aconteceu. Em que situação ela perdeu a vida? Eles não podem tratar o animal como um objeto que vai ser enviado dentro de uma caixa ou não vai ser nem enviado ou vai chegar deficiente, vai chegar traumatizado. Eles não têm esse direito. Eles têm que tratar o pet como uma parte da família daquele tutor. Porque era isso que a Gaia era</w:t>
+      </w:r>
+      <w:r>
+        <w:rPr>
+          <w:rFonts w:ascii="Arial" w:eastAsia="Arial" w:hAnsi="Arial" w:cs="Arial"/>
+          <w:b/>
+          <w:color w:val="1F2123"/>
+          <w:sz w:val="24"/>
+          <w:szCs w:val="24"/>
+          <w:lang w:val="pt-BR"/>
+        </w:rPr>
+        <w:t>”</w:t>
+      </w:r>
+      <w:r>
+        <w:rPr>
+          <w:rFonts w:ascii="Arial" w:eastAsia="Arial" w:hAnsi="Arial" w:cs="Arial"/>
+          <w:b/>
+          <w:color w:val="1F2123"/>
+          <w:sz w:val="24"/>
+          <w:szCs w:val="24"/>
+          <w:lang w:val="pt-BR"/>
+        </w:rPr>
+        <w:t xml:space="preserve"> - </w:t>
+      </w:r>
+      <w:r>
+        <w:rPr>
+          <w:rFonts w:ascii="Arial" w:eastAsia="Arial" w:hAnsi="Arial" w:cs="Arial"/>
+          <w:color w:val="1F2123"/>
+          <w:sz w:val="24"/>
+          <w:szCs w:val="24"/>
+          <w:lang w:val="pt-BR"/>
+        </w:rPr>
+        <w:t>Diz Jakeline, ao fantástico</w:t>
+      </w:r>
+      <w:r>
+        <w:rPr>
+          <w:b/>
+          <w:color w:val="1F2123"/>
+          <w:sz w:val="24"/>
+          <w:szCs w:val="24"/>
+          <w:lang w:val="pt-BR"/>
+        </w:rPr>
+        <w:t>.</w:t>
+      </w:r>
+    </w:p>
+    <w:p>
+      <w:pPr>
+        <w:spacing w:after="240"/>
         <w:rPr>
           <w:rFonts w:ascii="Arial" w:eastAsia="Arial" w:hAnsi="Arial" w:cs="Arial"/>
           <w:color w:val="000000" w:themeColor="text1"/>
@@ -3005,74 +2760,195 @@
           <w:szCs w:val="24"/>
           <w:lang w:val="pt-BR"/>
         </w:rPr>
-        <w:t>, quando dois cachorros, o vira-lata Mel e o poodle Bob, morreram após serem esquecidos em uma van pertencente a um </w:t>
-      </w:r>
-      <w:hyperlink r:id="rId14">
+      </w:pPr>
+      <w:r>
+        <w:rPr>
+          <w:rFonts w:ascii="Arial" w:eastAsia="Arial" w:hAnsi="Arial" w:cs="Arial"/>
+          <w:color w:val="000000" w:themeColor="text1"/>
+          <w:sz w:val="24"/>
+          <w:szCs w:val="24"/>
+          <w:lang w:val="pt-BR"/>
+        </w:rPr>
+        <w:t xml:space="preserve">Outro </w:t>
+      </w:r>
+      <w:r>
+        <w:rPr>
+          <w:rFonts w:ascii="Arial" w:eastAsia="Arial" w:hAnsi="Arial" w:cs="Arial"/>
+          <w:color w:val="000000" w:themeColor="text1"/>
+          <w:sz w:val="24"/>
+          <w:szCs w:val="24"/>
+          <w:lang w:val="pt-BR"/>
+        </w:rPr>
+        <w:t>ocorrido</w:t>
+      </w:r>
+      <w:r>
+        <w:rPr>
+          <w:rFonts w:ascii="Arial" w:eastAsia="Arial" w:hAnsi="Arial" w:cs="Arial"/>
+          <w:color w:val="000000" w:themeColor="text1"/>
+          <w:sz w:val="24"/>
+          <w:szCs w:val="24"/>
+          <w:lang w:val="pt-BR"/>
+        </w:rPr>
+        <w:t xml:space="preserve"> notável, </w:t>
+      </w:r>
+      <w:r>
+        <w:rPr>
+          <w:rFonts w:ascii="Arial" w:eastAsia="Arial" w:hAnsi="Arial" w:cs="Arial"/>
+          <w:color w:val="000000" w:themeColor="text1"/>
+          <w:sz w:val="24"/>
+          <w:szCs w:val="24"/>
+          <w:lang w:val="pt-BR"/>
+        </w:rPr>
+        <w:t xml:space="preserve">segundo </w:t>
+      </w:r>
+      <w:r>
+        <w:rPr>
+          <w:rFonts w:ascii="Arial" w:eastAsia="Arial" w:hAnsi="Arial" w:cs="Arial"/>
+          <w:color w:val="000000" w:themeColor="text1"/>
+          <w:sz w:val="24"/>
+          <w:szCs w:val="24"/>
+          <w:lang w:val="pt-BR"/>
+        </w:rPr>
+        <w:t xml:space="preserve">veículo noticiário </w:t>
+      </w:r>
+      <w:r>
+        <w:rPr>
+          <w:rFonts w:ascii="Arial" w:eastAsia="Arial" w:hAnsi="Arial" w:cs="Arial"/>
+          <w:color w:val="000000" w:themeColor="text1"/>
+          <w:sz w:val="24"/>
+          <w:szCs w:val="24"/>
+          <w:lang w:val="pt-BR"/>
+        </w:rPr>
+        <w:t xml:space="preserve">Oliberal, aconteceu </w:t>
+      </w:r>
+      <w:r>
+        <w:rPr>
+          <w:rFonts w:ascii="Arial" w:eastAsia="Arial" w:hAnsi="Arial" w:cs="Arial"/>
+          <w:color w:val="000000" w:themeColor="text1"/>
+          <w:sz w:val="24"/>
+          <w:szCs w:val="24"/>
+          <w:lang w:val="pt-BR"/>
+        </w:rPr>
+        <w:t>no dia 27</w:t>
+      </w:r>
+      <w:r>
+        <w:rPr>
+          <w:rFonts w:ascii="Arial" w:eastAsia="Arial" w:hAnsi="Arial" w:cs="Arial"/>
+          <w:color w:val="000000" w:themeColor="text1"/>
+          <w:sz w:val="24"/>
+          <w:szCs w:val="24"/>
+          <w:lang w:val="pt-BR"/>
+        </w:rPr>
+        <w:t>/11/202</w:t>
+      </w:r>
+      <w:r>
+        <w:rPr>
+          <w:rFonts w:ascii="Arial" w:eastAsia="Arial" w:hAnsi="Arial" w:cs="Arial"/>
+          <w:color w:val="000000" w:themeColor="text1"/>
+          <w:sz w:val="24"/>
+          <w:szCs w:val="24"/>
+          <w:lang w:val="pt-BR"/>
+        </w:rPr>
+        <w:t>3.</w:t>
+      </w:r>
+    </w:p>
+    <w:p>
+      <w:pPr>
+        <w:spacing w:after="240"/>
+        <w:rPr>
+          <w:rFonts w:ascii="Arial" w:eastAsia="Arial" w:hAnsi="Arial" w:cs="Arial"/>
+          <w:color w:val="000000" w:themeColor="text1"/>
+          <w:sz w:val="24"/>
+          <w:szCs w:val="24"/>
+          <w:lang w:val="pt-BR"/>
+        </w:rPr>
+      </w:pPr>
+      <w:r>
+        <w:rPr>
+          <w:rFonts w:ascii="Arial" w:eastAsia="Arial" w:hAnsi="Arial" w:cs="Arial"/>
+          <w:color w:val="000000" w:themeColor="text1"/>
+          <w:sz w:val="24"/>
+          <w:szCs w:val="24"/>
+          <w:lang w:val="pt-BR"/>
+        </w:rPr>
+        <w:drawing>
+          <wp:inline distT="0" distB="0" distL="0" distR="0" wp14:anchorId="3C26836B" wp14:editId="14363A8D">
+            <wp:extent cx="5486400" cy="4188460"/>
+            <wp:effectExtent l="0" t="0" r="0" b="2540"/>
+            <wp:docPr id="923287971" name="Imagem 1"/>
+            <wp:cNvGraphicFramePr>
+              <a:graphicFrameLocks xmlns:a="http://schemas.openxmlformats.org/drawingml/2006/main" noChangeAspect="1"/>
+            </wp:cNvGraphicFramePr>
+            <a:graphic xmlns:a="http://schemas.openxmlformats.org/drawingml/2006/main">
+              <a:graphicData uri="http://schemas.openxmlformats.org/drawingml/2006/picture">
+                <pic:pic xmlns:pic="http://schemas.openxmlformats.org/drawingml/2006/picture">
+                  <pic:nvPicPr>
+                    <pic:cNvPr id="923287971" name=""/>
+                    <pic:cNvPicPr/>
+                  </pic:nvPicPr>
+                  <pic:blipFill>
+                    <a:blip r:embed="rId15"/>
+                    <a:stretch>
+                      <a:fillRect/>
+                    </a:stretch>
+                  </pic:blipFill>
+                  <pic:spPr>
+                    <a:xfrm>
+                      <a:off x="0" y="0"/>
+                      <a:ext cx="5486400" cy="4188460"/>
+                    </a:xfrm>
+                    <a:prstGeom prst="rect">
+                      <a:avLst/>
+                    </a:prstGeom>
+                  </pic:spPr>
+                </pic:pic>
+              </a:graphicData>
+            </a:graphic>
+          </wp:inline>
+        </w:drawing>
+      </w:r>
+    </w:p>
+    <w:p>
+      <w:pPr>
+        <w:spacing w:after="240"/>
+        <w:rPr>
+          <w:rFonts w:ascii="Arial" w:eastAsia="Arial" w:hAnsi="Arial" w:cs="Arial"/>
+          <w:color w:val="000000" w:themeColor="text1"/>
+          <w:sz w:val="20"/>
+          <w:szCs w:val="20"/>
+          <w:lang w:val="pt-BR"/>
+        </w:rPr>
+      </w:pPr>
+      <w:r>
+        <w:rPr>
+          <w:rFonts w:ascii="Arial" w:eastAsia="Arial" w:hAnsi="Arial" w:cs="Arial"/>
+          <w:color w:val="000000" w:themeColor="text1"/>
+          <w:sz w:val="20"/>
+          <w:szCs w:val="20"/>
+          <w:lang w:val="pt-BR"/>
+        </w:rPr>
+        <w:t>Fonte:</w:t>
+      </w:r>
+      <w:r>
+        <w:rPr>
+          <w:sz w:val="18"/>
+          <w:szCs w:val="18"/>
+          <w:lang w:val="pt-BR"/>
+        </w:rPr>
+        <w:t xml:space="preserve"> </w:t>
+      </w:r>
+      <w:hyperlink r:id="rId16" w:history="1">
         <w:r>
           <w:rPr>
             <w:rStyle w:val="Hyperlink"/>
             <w:rFonts w:ascii="Arial" w:eastAsia="Arial" w:hAnsi="Arial" w:cs="Arial"/>
-            <w:color w:val="000000" w:themeColor="text1"/>
-            <w:sz w:val="24"/>
-            <w:szCs w:val="24"/>
-            <w:u w:val="none"/>
+            <w:sz w:val="20"/>
+            <w:szCs w:val="20"/>
             <w:lang w:val="pt-BR"/>
           </w:rPr>
-          <w:t>pet shop</w:t>
+          <w:t>Cachorros morrem após serem esquecidos em van de pet shop | Brasil | O Liberal</w:t>
         </w:r>
       </w:hyperlink>
-      <w:r>
-        <w:rPr>
-          <w:rFonts w:ascii="Arial" w:eastAsia="Arial" w:hAnsi="Arial" w:cs="Arial"/>
-          <w:color w:val="000000" w:themeColor="text1"/>
-          <w:sz w:val="24"/>
-          <w:szCs w:val="24"/>
-          <w:lang w:val="pt-BR"/>
-        </w:rPr>
-        <w:t>. O possível motivo da morte dos animais, que ocorreu em um dia com temperatura de 30ºC, seria o calor excessivo no interior do veículo.</w:t>
-      </w:r>
-    </w:p>
-    <w:p>
-      <w:pPr>
-        <w:spacing w:after="240"/>
-        <w:rPr>
-          <w:rFonts w:ascii="Arial" w:eastAsia="Arial" w:hAnsi="Arial" w:cs="Arial"/>
-          <w:color w:val="000000" w:themeColor="text1"/>
-          <w:sz w:val="24"/>
-          <w:szCs w:val="24"/>
-          <w:lang w:val="pt-BR"/>
-        </w:rPr>
-      </w:pPr>
-      <w:r>
-        <w:rPr>
-          <w:rFonts w:ascii="Arial" w:eastAsia="Arial" w:hAnsi="Arial" w:cs="Arial"/>
-          <w:color w:val="000000" w:themeColor="text1"/>
-          <w:sz w:val="24"/>
-          <w:szCs w:val="24"/>
-          <w:lang w:val="pt-BR"/>
-        </w:rPr>
-        <w:t>O incidente veio à tona quando o tutor dos animais, o pedreiro Antônio Marques Aurélio, notou a demora na entrega após o banho e decidiu verificar o estabelecimento. Surpreendentemente, o pet shop estava fechado. Ao ir até a residência do proprietário do local, Aurélio descobriu que os queridos animais de estimação estavam sem vida na van estacionada no local.</w:t>
-      </w:r>
-      <w:r>
-        <w:rPr>
-          <w:rFonts w:ascii="Arial" w:eastAsia="Arial" w:hAnsi="Arial" w:cs="Arial"/>
-          <w:color w:val="000000" w:themeColor="text1"/>
-          <w:sz w:val="24"/>
-          <w:szCs w:val="24"/>
-          <w:lang w:val="pt-BR"/>
-        </w:rPr>
-        <w:t xml:space="preserve"> </w:t>
-      </w:r>
-      <w:r>
-        <w:rPr>
-          <w:rFonts w:ascii="Arial" w:eastAsia="Arial" w:hAnsi="Arial" w:cs="Arial"/>
-          <w:color w:val="000000" w:themeColor="text1"/>
-          <w:sz w:val="24"/>
-          <w:szCs w:val="24"/>
-          <w:lang w:val="pt-BR"/>
-        </w:rPr>
-        <w:t>o tutor manifestou sua angústia:</w:t>
-      </w:r>
     </w:p>
     <w:p>
       <w:pPr>
@@ -3096,45 +2972,11 @@
           <w:szCs w:val="24"/>
           <w:lang w:val="pt-BR"/>
         </w:rPr>
-        <w:t xml:space="preserve"> "Fiquei preocupado, porque até então meus cachorros não estavam em casa. Foi aí que ele (o dono do pet shop) pegou a chave do carro, destravou e quando abrimos os cachorros estavam mortos lá dentro". O caso foi registrado em boletim de ocorrência pelo tutor, marcando mais um episódio trágico em estabelecimentos que ofertam serviços para animais de estimação.”.</w:t>
+        <w:t>"Fiquei preocupado, porque até então meus cachorros não estavam em casa. Foi aí que ele (o dono do pet shop) pegou a chave do carro, destravou e quando abrimos os cachorros estavam mortos lá dentro". O caso foi registrado em boletim de ocorrência pelo tutor, marcando mais um episódio trágico em estabelecimentos que ofertam serviços para animais de estimação.”.</w:t>
       </w:r>
     </w:p>
     <w:p>
       <w:pPr>
-        <w:spacing w:after="240"/>
-        <w:rPr>
-          <w:rFonts w:ascii="Arial" w:eastAsia="Arial" w:hAnsi="Arial" w:cs="Arial"/>
-          <w:b/>
-          <w:sz w:val="24"/>
-          <w:szCs w:val="24"/>
-          <w:lang w:val="pt-BR"/>
-        </w:rPr>
-      </w:pPr>
-    </w:p>
-    <w:p>
-      <w:pPr>
-        <w:spacing w:after="240"/>
-        <w:rPr>
-          <w:rFonts w:ascii="Arial" w:eastAsia="Arial" w:hAnsi="Arial" w:cs="Arial"/>
-          <w:sz w:val="24"/>
-          <w:szCs w:val="24"/>
-          <w:lang w:val="pt-BR"/>
-        </w:rPr>
-      </w:pPr>
-    </w:p>
-    <w:p>
-      <w:pPr>
-        <w:spacing w:after="240"/>
-        <w:rPr>
-          <w:rFonts w:ascii="Arial" w:eastAsia="Arial" w:hAnsi="Arial" w:cs="Arial"/>
-          <w:sz w:val="24"/>
-          <w:szCs w:val="24"/>
-          <w:lang w:val="pt-BR"/>
-        </w:rPr>
-      </w:pPr>
-    </w:p>
-    <w:p>
-      <w:pPr>
         <w:pStyle w:val="Ttulo1"/>
         <w:rPr>
           <w:rFonts w:ascii="Arial" w:eastAsia="Arial" w:hAnsi="Arial" w:cs="Arial"/>
@@ -3147,6 +2989,7 @@
           <w:rFonts w:ascii="Arial" w:eastAsia="Arial" w:hAnsi="Arial" w:cs="Arial"/>
           <w:lang w:val="pt-BR"/>
         </w:rPr>
+        <w:lastRenderedPageBreak/>
         <w:t>2. Objetivo</w:t>
       </w:r>
       <w:bookmarkEnd w:id="1"/>
@@ -3411,17 +3254,7 @@
           <w:szCs w:val="24"/>
           <w:lang w:val="pt-BR"/>
         </w:rPr>
-        <w:t xml:space="preserve"> Assegurar que o sistema seja robusto e confiável, minimizando a necessidade de manutenção </w:t>
-      </w:r>
-      <w:r>
-        <w:rPr>
-          <w:rFonts w:ascii="Arial" w:eastAsia="Arial" w:hAnsi="Arial" w:cs="Arial"/>
-          <w:sz w:val="24"/>
-          <w:szCs w:val="24"/>
-          <w:lang w:val="pt-BR"/>
-        </w:rPr>
-        <w:lastRenderedPageBreak/>
-        <w:t xml:space="preserve">frequente e reduzindo </w:t>
+        <w:t xml:space="preserve"> Assegurar que o sistema seja robusto e confiável, minimizando a necessidade de manutenção frequente e reduzindo </w:t>
       </w:r>
       <w:r>
         <w:rPr>
@@ -3467,6 +3300,7 @@
           <w:rFonts w:ascii="Arial" w:eastAsia="Arial" w:hAnsi="Arial" w:cs="Arial"/>
           <w:lang w:val="pt-BR"/>
         </w:rPr>
+        <w:lastRenderedPageBreak/>
         <w:t>3. Justificativa</w:t>
       </w:r>
       <w:bookmarkEnd w:id="5"/>
@@ -3664,6 +3498,7 @@
           <w:szCs w:val="24"/>
           <w:lang w:val="pt-BR"/>
         </w:rPr>
+        <w:lastRenderedPageBreak/>
         <w:t>4. Escopo</w:t>
       </w:r>
       <w:bookmarkEnd w:id="6"/>
@@ -4193,7 +4028,6 @@
           <w:szCs w:val="24"/>
           <w:lang w:val="pt-BR"/>
         </w:rPr>
-        <w:lastRenderedPageBreak/>
         <w:t>Localização em Tempo Real</w:t>
       </w:r>
       <w:r>
@@ -4447,27 +4281,7 @@
           <w:szCs w:val="24"/>
           <w:lang w:val="pt-BR"/>
         </w:rPr>
-        <w:t xml:space="preserve">ntegrantes da atual </w:t>
-      </w:r>
-      <w:proofErr w:type="spellStart"/>
-      <w:r>
-        <w:rPr>
-          <w:rFonts w:ascii="Arial" w:eastAsia="Arial" w:hAnsi="Arial" w:cs="Arial"/>
-          <w:sz w:val="24"/>
-          <w:szCs w:val="24"/>
-          <w:lang w:val="pt-BR"/>
-        </w:rPr>
-        <w:t>squad</w:t>
-      </w:r>
-      <w:proofErr w:type="spellEnd"/>
-      <w:r>
-        <w:rPr>
-          <w:rFonts w:ascii="Arial" w:eastAsia="Arial" w:hAnsi="Arial" w:cs="Arial"/>
-          <w:sz w:val="24"/>
-          <w:szCs w:val="24"/>
-          <w:lang w:val="pt-BR"/>
-        </w:rPr>
-        <w:t>.</w:t>
+        <w:t>ntegrantes da atual squad.</w:t>
       </w:r>
     </w:p>
     <w:p>
@@ -4519,27 +4333,7 @@
           <w:szCs w:val="24"/>
           <w:lang w:val="pt-BR"/>
         </w:rPr>
-        <w:t xml:space="preserve">á moldado pela equipe com os recursos disponibilizados pela Instituição de ensino </w:t>
-      </w:r>
-      <w:proofErr w:type="spellStart"/>
-      <w:r>
-        <w:rPr>
-          <w:rFonts w:ascii="Arial" w:eastAsia="Arial" w:hAnsi="Arial" w:cs="Arial"/>
-          <w:sz w:val="24"/>
-          <w:szCs w:val="24"/>
-          <w:lang w:val="pt-BR"/>
-        </w:rPr>
-        <w:t>SPtech</w:t>
-      </w:r>
-      <w:proofErr w:type="spellEnd"/>
-      <w:r>
-        <w:rPr>
-          <w:rFonts w:ascii="Arial" w:eastAsia="Arial" w:hAnsi="Arial" w:cs="Arial"/>
-          <w:sz w:val="24"/>
-          <w:szCs w:val="24"/>
-          <w:lang w:val="pt-BR"/>
-        </w:rPr>
-        <w:t xml:space="preserve">, a equipe </w:t>
+        <w:t xml:space="preserve">á moldado pela equipe com os recursos disponibilizados pela Instituição de ensino SPtech, a equipe </w:t>
       </w:r>
       <w:r>
         <w:rPr>
@@ -4907,7 +4701,6 @@
           <w:szCs w:val="24"/>
           <w:lang w:val="pt-BR"/>
         </w:rPr>
-        <w:lastRenderedPageBreak/>
         <w:t xml:space="preserve">• Visão de </w:t>
       </w:r>
       <w:r>
@@ -5022,6 +4815,7 @@
           <w:szCs w:val="24"/>
           <w:lang w:val="pt-BR"/>
         </w:rPr>
+        <w:lastRenderedPageBreak/>
         <w:t>•</w:t>
       </w:r>
       <w:r>
@@ -6348,29 +6142,7 @@
           <w:szCs w:val="24"/>
           <w:lang w:val="pt-BR"/>
         </w:rPr>
-        <w:t xml:space="preserve"> 2020. 150 </w:t>
-      </w:r>
-      <w:proofErr w:type="spellStart"/>
-      <w:proofErr w:type="gramStart"/>
-      <w:r>
-        <w:rPr>
-          <w:rFonts w:ascii="Arial" w:eastAsia="Arial" w:hAnsi="Arial" w:cs="Arial"/>
-          <w:sz w:val="24"/>
-          <w:szCs w:val="24"/>
-          <w:lang w:val="pt-BR"/>
-        </w:rPr>
-        <w:t>f.Tese</w:t>
-      </w:r>
-      <w:proofErr w:type="spellEnd"/>
-      <w:proofErr w:type="gramEnd"/>
-      <w:r>
-        <w:rPr>
-          <w:rFonts w:ascii="Arial" w:eastAsia="Arial" w:hAnsi="Arial" w:cs="Arial"/>
-          <w:sz w:val="24"/>
-          <w:szCs w:val="24"/>
-          <w:lang w:val="pt-BR"/>
-        </w:rPr>
-        <w:t xml:space="preserve"> (Doutorado) – Universidade de São Paulo, São Paulo, 2020.</w:t>
+        <w:t xml:space="preserve"> 2020. 150 f.Tese (Doutorado) – Universidade de São Paulo, São Paulo, 2020.</w:t>
       </w:r>
       <w:r>
         <w:rPr>
@@ -6414,29 +6186,7 @@
           <w:szCs w:val="24"/>
           <w:lang w:val="pt-BR"/>
         </w:rPr>
-        <w:t xml:space="preserve">. 120 </w:t>
-      </w:r>
-      <w:proofErr w:type="spellStart"/>
-      <w:proofErr w:type="gramStart"/>
-      <w:r>
-        <w:rPr>
-          <w:rFonts w:ascii="Arial" w:eastAsia="Arial" w:hAnsi="Arial" w:cs="Arial"/>
-          <w:sz w:val="24"/>
-          <w:szCs w:val="24"/>
-          <w:lang w:val="pt-BR"/>
-        </w:rPr>
-        <w:t>f.Dissertação</w:t>
-      </w:r>
-      <w:proofErr w:type="spellEnd"/>
-      <w:proofErr w:type="gramEnd"/>
-      <w:r>
-        <w:rPr>
-          <w:rFonts w:ascii="Arial" w:eastAsia="Arial" w:hAnsi="Arial" w:cs="Arial"/>
-          <w:sz w:val="24"/>
-          <w:szCs w:val="24"/>
-          <w:lang w:val="pt-BR"/>
-        </w:rPr>
-        <w:t xml:space="preserve"> (Mestrado) – Universidade Federal do Rio de Janeiro, Rio de</w:t>
+        <w:t>. 120 f.Dissertação (Mestrado) – Universidade Federal do Rio de Janeiro, Rio de</w:t>
       </w:r>
       <w:r>
         <w:rPr>
@@ -6638,27 +6388,7 @@
           <w:szCs w:val="24"/>
           <w:lang w:val="pt-BR"/>
         </w:rPr>
-        <w:t xml:space="preserve">. São </w:t>
-      </w:r>
-      <w:proofErr w:type="spellStart"/>
-      <w:r>
-        <w:rPr>
-          <w:rFonts w:ascii="Arial" w:eastAsia="Arial" w:hAnsi="Arial" w:cs="Arial"/>
-          <w:sz w:val="24"/>
-          <w:szCs w:val="24"/>
-          <w:lang w:val="pt-BR"/>
-        </w:rPr>
-        <w:t>Paulo:Instituto</w:t>
-      </w:r>
-      <w:proofErr w:type="spellEnd"/>
-      <w:r>
-        <w:rPr>
-          <w:rFonts w:ascii="Arial" w:eastAsia="Arial" w:hAnsi="Arial" w:cs="Arial"/>
-          <w:sz w:val="24"/>
-          <w:szCs w:val="24"/>
-          <w:lang w:val="pt-BR"/>
-        </w:rPr>
-        <w:t xml:space="preserve"> de Tecnologia, 2021. 45 p.</w:t>
+        <w:t>. São Paulo:Instituto de Tecnologia, 2021. 45 p.</w:t>
       </w:r>
     </w:p>
     <w:p>
@@ -6968,7 +6698,7 @@
                     <pic:cNvPicPr/>
                   </pic:nvPicPr>
                   <pic:blipFill>
-                    <a:blip r:embed="rId15">
+                    <a:blip r:embed="rId17">
                       <a:extLst>
                         <a:ext uri="{28A0092B-C50C-407E-A947-70E740481C1C}">
                           <a14:useLocalDpi xmlns:a14="http://schemas.microsoft.com/office/drawing/2010/main" val="0"/>
@@ -7011,12 +6741,12 @@
       </w:pPr>
     </w:p>
     <w:sectPr>
-      <w:headerReference w:type="even" r:id="rId16"/>
-      <w:headerReference w:type="default" r:id="rId17"/>
-      <w:footerReference w:type="even" r:id="rId18"/>
-      <w:footerReference w:type="default" r:id="rId19"/>
-      <w:headerReference w:type="first" r:id="rId20"/>
-      <w:footerReference w:type="first" r:id="rId21"/>
+      <w:headerReference w:type="even" r:id="rId18"/>
+      <w:headerReference w:type="default" r:id="rId19"/>
+      <w:footerReference w:type="even" r:id="rId20"/>
+      <w:footerReference w:type="default" r:id="rId21"/>
+      <w:headerReference w:type="first" r:id="rId22"/>
+      <w:footerReference w:type="first" r:id="rId23"/>
       <w:pgSz w:w="12240" w:h="15840"/>
       <w:pgMar w:top="1440" w:right="1800" w:bottom="1440" w:left="1800" w:header="720" w:footer="720" w:gutter="0"/>
       <w:cols w:space="720"/>
@@ -7148,42 +6878,6 @@
     </w:pPr>
   </w:p>
 </w:hdr>
-</file>
-
-<file path=word/intelligence2.xml><?xml version="1.0" encoding="utf-8"?>
-<int2:intelligence xmlns:int2="http://schemas.microsoft.com/office/intelligence/2020/intelligence" xmlns:oel="http://schemas.microsoft.com/office/2019/extlst">
-  <int2:observations>
-    <int2:textHash int2:hashCode="/56PHsqI7XIaji" int2:id="FGpgwdc0">
-      <int2:state int2:value="Rejected" int2:type="AugLoop_Text_Critique"/>
-    </int2:textHash>
-    <int2:textHash int2:hashCode="2oQlxKMLJE7U0x" int2:id="HfnedmHg">
-      <int2:state int2:value="Rejected" int2:type="AugLoop_Text_Critique"/>
-    </int2:textHash>
-    <int2:textHash int2:hashCode="oyCmwObtUyYG6z" int2:id="SP8z2ows">
-      <int2:state int2:value="Rejected" int2:type="AugLoop_Text_Critique"/>
-    </int2:textHash>
-    <int2:textHash int2:hashCode="rROtcLoIFbkInV" int2:id="XuzodAaJ">
-      <int2:state int2:value="Rejected" int2:type="AugLoop_Text_Critique"/>
-    </int2:textHash>
-    <int2:textHash int2:hashCode="Gv8V+SNLzF2poE" int2:id="Zrgl5JkT">
-      <int2:state int2:value="Rejected" int2:type="AugLoop_Text_Critique"/>
-    </int2:textHash>
-    <int2:textHash int2:hashCode="OfLEQdLKoYXcXF" int2:id="dntT2Poq">
-      <int2:state int2:value="Rejected" int2:type="AugLoop_Text_Critique"/>
-    </int2:textHash>
-    <int2:textHash int2:hashCode="7YwJgLVzDMZ7c2" int2:id="f7xqnIm6">
-      <int2:state int2:value="Rejected" int2:type="AugLoop_Text_Critique"/>
-    </int2:textHash>
-    <int2:textHash int2:hashCode="8QChzSXZOgfl+l" int2:id="iNN6Pt4I">
-      <int2:state int2:value="Rejected" int2:type="AugLoop_Text_Critique"/>
-    </int2:textHash>
-    <int2:textHash int2:hashCode="bJj3Ab5m8ZG0sT" int2:id="pMJc1J0Y">
-      <int2:state int2:value="Rejected" int2:type="AugLoop_Text_Critique"/>
-    </int2:textHash>
-  </int2:observations>
-  <int2:intelligenceSettings/>
-  <int2:onDemandWorkflows/>
-</int2:intelligence>
 </file>
 
 <file path=word/numbering.xml><?xml version="1.0" encoding="utf-8"?>
@@ -9796,7 +9490,6 @@
   <w:style w:type="character" w:default="1" w:styleId="Fontepargpadro">
     <w:name w:val="Default Paragraph Font"/>
     <w:uiPriority w:val="1"/>
-    <w:semiHidden/>
     <w:unhideWhenUsed/>
   </w:style>
   <w:style w:type="table" w:default="1" w:styleId="Tabelanormal">
@@ -20966,18 +20659,10 @@
 </file>
 
 <file path=customXml/item1.xml><?xml version="1.0" encoding="utf-8"?>
-<p:properties xmlns:p="http://schemas.microsoft.com/office/2006/metadata/properties" xmlns:xsi="http://www.w3.org/2001/XMLSchema-instance" xmlns:pc="http://schemas.microsoft.com/office/infopath/2007/PartnerControls">
-  <documentManagement>
-    <_activity xmlns="9fdc8751-6fef-42ec-b05c-835dd8c535b4" xsi:nil="true"/>
-  </documentManagement>
-</p:properties>
+<b:Sources xmlns:b="http://schemas.openxmlformats.org/officeDocument/2006/bibliography" xmlns="http://schemas.openxmlformats.org/officeDocument/2006/bibliography" SelectedStyle="/APA.XSL" StyleName="APA"/>
 </file>
 
 <file path=customXml/item2.xml><?xml version="1.0" encoding="utf-8"?>
-<b:Sources xmlns:b="http://schemas.openxmlformats.org/officeDocument/2006/bibliography" xmlns="http://schemas.openxmlformats.org/officeDocument/2006/bibliography" SelectedStyle="/APA.XSL" StyleName="APA"/>
-</file>
-
-<file path=customXml/item3.xml><?xml version="1.0" encoding="utf-8"?>
 <ct:contentTypeSchema xmlns:ct="http://schemas.microsoft.com/office/2006/metadata/contentType" xmlns:ma="http://schemas.microsoft.com/office/2006/metadata/properties/metaAttributes" ct:_="" ma:_="" ma:contentTypeName="Document" ma:contentTypeID="0x010100FD11765F9AC0004AAF0A4CAAFDFAF16A" ma:contentTypeVersion="6" ma:contentTypeDescription="Create a new document." ma:contentTypeScope="" ma:versionID="eb4498e312ba5ccf9c4c9fee6ffa5a75">
   <xsd:schema xmlns:xsd="http://www.w3.org/2001/XMLSchema" xmlns:xs="http://www.w3.org/2001/XMLSchema" xmlns:p="http://schemas.microsoft.com/office/2006/metadata/properties" xmlns:ns3="9fdc8751-6fef-42ec-b05c-835dd8c535b4" targetNamespace="http://schemas.microsoft.com/office/2006/metadata/properties" ma:root="true" ma:fieldsID="4f365d583d33804e1bf2bef34a28d402" ns3:_="">
     <xsd:import namespace="9fdc8751-6fef-42ec-b05c-835dd8c535b4"/>
@@ -21133,7 +20818,7 @@
 </ct:contentTypeSchema>
 </file>
 
-<file path=customXml/item4.xml><?xml version="1.0" encoding="utf-8"?>
+<file path=customXml/item3.xml><?xml version="1.0" encoding="utf-8"?>
 <?mso-contentType ?>
 <FormTemplates xmlns="http://schemas.microsoft.com/sharepoint/v3/contenttype/forms">
   <Display>DocumentLibraryForm</Display>
@@ -21142,23 +20827,15 @@
 </FormTemplates>
 </file>
 
-<file path=customXml/itemProps1.xml><?xml version="1.0" encoding="utf-8"?>
-<ds:datastoreItem xmlns:ds="http://schemas.openxmlformats.org/officeDocument/2006/customXml" ds:itemID="{5C2ACEF0-2775-4956-869D-AA62B73410E4}">
-  <ds:schemaRefs>
-    <ds:schemaRef ds:uri="9fdc8751-6fef-42ec-b05c-835dd8c535b4"/>
-    <ds:schemaRef ds:uri="http://schemas.microsoft.com/office/2006/documentManagement/types"/>
-    <ds:schemaRef ds:uri="http://schemas.microsoft.com/office/infopath/2007/PartnerControls"/>
-    <ds:schemaRef ds:uri="http://purl.org/dc/terms/"/>
-    <ds:schemaRef ds:uri="http://purl.org/dc/elements/1.1/"/>
-    <ds:schemaRef ds:uri="http://schemas.microsoft.com/office/2006/metadata/properties"/>
-    <ds:schemaRef ds:uri="http://www.w3.org/XML/1998/namespace"/>
-    <ds:schemaRef ds:uri="http://schemas.openxmlformats.org/package/2006/metadata/core-properties"/>
-    <ds:schemaRef ds:uri="http://purl.org/dc/dcmitype/"/>
-  </ds:schemaRefs>
-</ds:datastoreItem>
+<file path=customXml/item4.xml><?xml version="1.0" encoding="utf-8"?>
+<p:properties xmlns:p="http://schemas.microsoft.com/office/2006/metadata/properties" xmlns:xsi="http://www.w3.org/2001/XMLSchema-instance" xmlns:pc="http://schemas.microsoft.com/office/infopath/2007/PartnerControls">
+  <documentManagement>
+    <_activity xmlns="9fdc8751-6fef-42ec-b05c-835dd8c535b4" xsi:nil="true"/>
+  </documentManagement>
+</p:properties>
 </file>
 
-<file path=customXml/itemProps2.xml><?xml version="1.0" encoding="utf-8"?>
+<file path=customXml/itemProps1.xml><?xml version="1.0" encoding="utf-8"?>
 <ds:datastoreItem xmlns:ds="http://schemas.openxmlformats.org/officeDocument/2006/customXml" ds:itemID="{EF278816-EC6F-A645-907D-7F25AECB1D4A}">
   <ds:schemaRefs>
     <ds:schemaRef ds:uri="http://schemas.openxmlformats.org/officeDocument/2006/bibliography"/>
@@ -21166,7 +20843,7 @@
 </ds:datastoreItem>
 </file>
 
-<file path=customXml/itemProps3.xml><?xml version="1.0" encoding="utf-8"?>
+<file path=customXml/itemProps2.xml><?xml version="1.0" encoding="utf-8"?>
 <ds:datastoreItem xmlns:ds="http://schemas.openxmlformats.org/officeDocument/2006/customXml" ds:itemID="{57A6CC55-FF6B-4857-89FA-3AEAAED5644E}">
   <ds:schemaRefs>
     <ds:schemaRef ds:uri="http://schemas.microsoft.com/office/2006/metadata/contentType"/>
@@ -21184,10 +20861,20 @@
 </ds:datastoreItem>
 </file>
 
-<file path=customXml/itemProps4.xml><?xml version="1.0" encoding="utf-8"?>
+<file path=customXml/itemProps3.xml><?xml version="1.0" encoding="utf-8"?>
 <ds:datastoreItem xmlns:ds="http://schemas.openxmlformats.org/officeDocument/2006/customXml" ds:itemID="{ED1661DB-C0BE-4946-A335-420BC310F8BF}">
   <ds:schemaRefs>
     <ds:schemaRef ds:uri="http://schemas.microsoft.com/sharepoint/v3/contenttype/forms"/>
   </ds:schemaRefs>
 </ds:datastoreItem>
+</file>
+
+<file path=customXml/itemProps4.xml><?xml version="1.0" encoding="utf-8"?>
+<ds:datastoreItem xmlns:ds="http://schemas.openxmlformats.org/officeDocument/2006/customXml" ds:itemID="{5C2ACEF0-2775-4956-869D-AA62B73410E4}">
+  <ds:schemaRefs>
+    <ds:schemaRef ds:uri="http://schemas.microsoft.com/office/2006/metadata/properties"/>
+    <ds:schemaRef ds:uri="http://schemas.microsoft.com/office/infopath/2007/PartnerControls"/>
+    <ds:schemaRef ds:uri="9fdc8751-6fef-42ec-b05c-835dd8c535b4"/>
+  </ds:schemaRefs>
+</ds:datastoreItem>
 </file>
</xml_diff>

<commit_message>
adicionando atualização da dash
</commit_message>
<xml_diff>
--- a/Documentação/Projeto_PI_Sensores_Transporte_Animais edit 10.09.docx
+++ b/Documentação/Projeto_PI_Sensores_Transporte_Animais edit 10.09.docx
@@ -430,6 +430,7 @@
           <w:lang w:val="pt-BR"/>
         </w:rPr>
       </w:pPr>
+      <w:proofErr w:type="spellStart"/>
       <w:r>
         <w:rPr>
           <w:rFonts w:ascii="Arial" w:eastAsia="Arial" w:hAnsi="Arial" w:cs="Arial"/>
@@ -438,7 +439,18 @@
           <w:szCs w:val="24"/>
           <w:lang w:val="pt-BR"/>
         </w:rPr>
-        <w:t>Nicollas Bispo Pereira – RA 01242076</w:t>
+        <w:t>Nicollas</w:t>
+      </w:r>
+      <w:proofErr w:type="spellEnd"/>
+      <w:r>
+        <w:rPr>
+          <w:rFonts w:ascii="Arial" w:eastAsia="Arial" w:hAnsi="Arial" w:cs="Arial"/>
+          <w:b/>
+          <w:sz w:val="24"/>
+          <w:szCs w:val="24"/>
+          <w:lang w:val="pt-BR"/>
+        </w:rPr>
+        <w:t xml:space="preserve"> Bispo Pereira – RA 01242076</w:t>
       </w:r>
     </w:p>
     <w:p>
@@ -460,7 +472,29 @@
           <w:szCs w:val="24"/>
           <w:lang w:val="pt-BR"/>
         </w:rPr>
-        <w:t>João Vitor Ohi Santos –RA 01242104</w:t>
+        <w:t xml:space="preserve">João Vitor </w:t>
+      </w:r>
+      <w:proofErr w:type="spellStart"/>
+      <w:r>
+        <w:rPr>
+          <w:rFonts w:ascii="Arial" w:eastAsia="Arial" w:hAnsi="Arial" w:cs="Arial"/>
+          <w:b/>
+          <w:sz w:val="24"/>
+          <w:szCs w:val="24"/>
+          <w:lang w:val="pt-BR"/>
+        </w:rPr>
+        <w:t>Ohi</w:t>
+      </w:r>
+      <w:proofErr w:type="spellEnd"/>
+      <w:r>
+        <w:rPr>
+          <w:rFonts w:ascii="Arial" w:eastAsia="Arial" w:hAnsi="Arial" w:cs="Arial"/>
+          <w:b/>
+          <w:sz w:val="24"/>
+          <w:szCs w:val="24"/>
+          <w:lang w:val="pt-BR"/>
+        </w:rPr>
+        <w:t xml:space="preserve"> Santos –RA 01242104</w:t>
       </w:r>
     </w:p>
     <w:p>
@@ -2471,7 +2505,27 @@
           <w:szCs w:val="24"/>
           <w:lang w:val="pt-BR"/>
         </w:rPr>
-        <w:t xml:space="preserve"> animais, levando a problemas como desidratação, hipertermia (superaquecimento), hipotermia (frio extremo), e até mesmo a morte. Estudos mostram que mudanças repentinas na temperatura, como aquelas que ocorrem em veículos fechados sem controle ambiental adequado, podem ser fatais para muitas espécies, especialmente para animais mais sensíveis, como cães de raças braquicefálicas (de focinho curto), aves e animais exóticos. Além disso, a falta de ventilação adequada pode levar à acumulação de gases nocivos </w:t>
+        <w:t xml:space="preserve"> animais, levando a problemas como desidratação, hipertermia (superaquecimento), hipotermia (frio extremo), e até mesmo a morte. Estudos mostram que mudanças repentinas na temperatura, como aquelas que ocorrem em veículos fechados sem controle ambiental adequado, podem ser fatais para muitas espécies, especialmente para animais mais sensíveis, como cães de raças </w:t>
+      </w:r>
+      <w:proofErr w:type="spellStart"/>
+      <w:r>
+        <w:rPr>
+          <w:rFonts w:ascii="Arial" w:eastAsia="Arial" w:hAnsi="Arial" w:cs="Arial"/>
+          <w:sz w:val="24"/>
+          <w:szCs w:val="24"/>
+          <w:lang w:val="pt-BR"/>
+        </w:rPr>
+        <w:t>braquicefálicas</w:t>
+      </w:r>
+      <w:proofErr w:type="spellEnd"/>
+      <w:r>
+        <w:rPr>
+          <w:rFonts w:ascii="Arial" w:eastAsia="Arial" w:hAnsi="Arial" w:cs="Arial"/>
+          <w:sz w:val="24"/>
+          <w:szCs w:val="24"/>
+          <w:lang w:val="pt-BR"/>
+        </w:rPr>
+        <w:t xml:space="preserve"> (de focinho curto), aves e animais exóticos. Além disso, a falta de ventilação adequada pode levar à acumulação de gases nocivos </w:t>
       </w:r>
       <w:r>
         <w:rPr>
@@ -2553,7 +2607,29 @@
           <w:szCs w:val="24"/>
           <w:lang w:val="pt-BR"/>
         </w:rPr>
-        <w:t>‘Jakeline’</w:t>
+        <w:t>‘</w:t>
+      </w:r>
+      <w:proofErr w:type="spellStart"/>
+      <w:r>
+        <w:rPr>
+          <w:rFonts w:ascii="Arial" w:eastAsia="Arial" w:hAnsi="Arial" w:cs="Arial"/>
+          <w:color w:val="1F2123"/>
+          <w:sz w:val="24"/>
+          <w:szCs w:val="24"/>
+          <w:lang w:val="pt-BR"/>
+        </w:rPr>
+        <w:t>Jakeline</w:t>
+      </w:r>
+      <w:proofErr w:type="spellEnd"/>
+      <w:r>
+        <w:rPr>
+          <w:rFonts w:ascii="Arial" w:eastAsia="Arial" w:hAnsi="Arial" w:cs="Arial"/>
+          <w:color w:val="1F2123"/>
+          <w:sz w:val="24"/>
+          <w:szCs w:val="24"/>
+          <w:lang w:val="pt-BR"/>
+        </w:rPr>
+        <w:t>’</w:t>
       </w:r>
       <w:r>
         <w:rPr>
@@ -2580,6 +2656,7 @@
       <w:r>
         <w:rPr>
           <w:rFonts w:ascii="Arial" w:eastAsia="Arial" w:hAnsi="Arial" w:cs="Arial"/>
+          <w:noProof/>
           <w:color w:val="1F2123"/>
           <w:sz w:val="24"/>
           <w:szCs w:val="24"/>
@@ -2737,7 +2814,29 @@
           <w:szCs w:val="24"/>
           <w:lang w:val="pt-BR"/>
         </w:rPr>
-        <w:t>Diz Jakeline, ao fantástico</w:t>
+        <w:t xml:space="preserve">Diz </w:t>
+      </w:r>
+      <w:proofErr w:type="spellStart"/>
+      <w:r>
+        <w:rPr>
+          <w:rFonts w:ascii="Arial" w:eastAsia="Arial" w:hAnsi="Arial" w:cs="Arial"/>
+          <w:color w:val="1F2123"/>
+          <w:sz w:val="24"/>
+          <w:szCs w:val="24"/>
+          <w:lang w:val="pt-BR"/>
+        </w:rPr>
+        <w:t>Jakeline</w:t>
+      </w:r>
+      <w:proofErr w:type="spellEnd"/>
+      <w:r>
+        <w:rPr>
+          <w:rFonts w:ascii="Arial" w:eastAsia="Arial" w:hAnsi="Arial" w:cs="Arial"/>
+          <w:color w:val="1F2123"/>
+          <w:sz w:val="24"/>
+          <w:szCs w:val="24"/>
+          <w:lang w:val="pt-BR"/>
+        </w:rPr>
+        <w:t>, ao fantástico</w:t>
       </w:r>
       <w:r>
         <w:rPr>
@@ -2811,6 +2910,7 @@
         </w:rPr>
         <w:t xml:space="preserve">veículo noticiário </w:t>
       </w:r>
+      <w:proofErr w:type="spellStart"/>
       <w:r>
         <w:rPr>
           <w:rFonts w:ascii="Arial" w:eastAsia="Arial" w:hAnsi="Arial" w:cs="Arial"/>
@@ -2819,7 +2919,18 @@
           <w:szCs w:val="24"/>
           <w:lang w:val="pt-BR"/>
         </w:rPr>
-        <w:t xml:space="preserve">Oliberal, aconteceu </w:t>
+        <w:t>Oliberal</w:t>
+      </w:r>
+      <w:proofErr w:type="spellEnd"/>
+      <w:r>
+        <w:rPr>
+          <w:rFonts w:ascii="Arial" w:eastAsia="Arial" w:hAnsi="Arial" w:cs="Arial"/>
+          <w:color w:val="000000" w:themeColor="text1"/>
+          <w:sz w:val="24"/>
+          <w:szCs w:val="24"/>
+          <w:lang w:val="pt-BR"/>
+        </w:rPr>
+        <w:t xml:space="preserve">, aconteceu </w:t>
       </w:r>
       <w:r>
         <w:rPr>
@@ -2866,6 +2977,7 @@
       <w:r>
         <w:rPr>
           <w:rFonts w:ascii="Arial" w:eastAsia="Arial" w:hAnsi="Arial" w:cs="Arial"/>
+          <w:noProof/>
           <w:color w:val="000000" w:themeColor="text1"/>
           <w:sz w:val="24"/>
           <w:szCs w:val="24"/>
@@ -4281,7 +4393,27 @@
           <w:szCs w:val="24"/>
           <w:lang w:val="pt-BR"/>
         </w:rPr>
-        <w:t>ntegrantes da atual squad.</w:t>
+        <w:t xml:space="preserve">ntegrantes da atual </w:t>
+      </w:r>
+      <w:proofErr w:type="spellStart"/>
+      <w:r>
+        <w:rPr>
+          <w:rFonts w:ascii="Arial" w:eastAsia="Arial" w:hAnsi="Arial" w:cs="Arial"/>
+          <w:sz w:val="24"/>
+          <w:szCs w:val="24"/>
+          <w:lang w:val="pt-BR"/>
+        </w:rPr>
+        <w:t>squad</w:t>
+      </w:r>
+      <w:proofErr w:type="spellEnd"/>
+      <w:r>
+        <w:rPr>
+          <w:rFonts w:ascii="Arial" w:eastAsia="Arial" w:hAnsi="Arial" w:cs="Arial"/>
+          <w:sz w:val="24"/>
+          <w:szCs w:val="24"/>
+          <w:lang w:val="pt-BR"/>
+        </w:rPr>
+        <w:t>.</w:t>
       </w:r>
     </w:p>
     <w:p>
@@ -4333,7 +4465,27 @@
           <w:szCs w:val="24"/>
           <w:lang w:val="pt-BR"/>
         </w:rPr>
-        <w:t xml:space="preserve">á moldado pela equipe com os recursos disponibilizados pela Instituição de ensino SPtech, a equipe </w:t>
+        <w:t xml:space="preserve">á moldado pela equipe com os recursos disponibilizados pela Instituição de ensino </w:t>
+      </w:r>
+      <w:proofErr w:type="spellStart"/>
+      <w:r>
+        <w:rPr>
+          <w:rFonts w:ascii="Arial" w:eastAsia="Arial" w:hAnsi="Arial" w:cs="Arial"/>
+          <w:sz w:val="24"/>
+          <w:szCs w:val="24"/>
+          <w:lang w:val="pt-BR"/>
+        </w:rPr>
+        <w:t>SPtech</w:t>
+      </w:r>
+      <w:proofErr w:type="spellEnd"/>
+      <w:r>
+        <w:rPr>
+          <w:rFonts w:ascii="Arial" w:eastAsia="Arial" w:hAnsi="Arial" w:cs="Arial"/>
+          <w:sz w:val="24"/>
+          <w:szCs w:val="24"/>
+          <w:lang w:val="pt-BR"/>
+        </w:rPr>
+        <w:t xml:space="preserve">, a equipe </w:t>
       </w:r>
       <w:r>
         <w:rPr>
@@ -4464,16 +4616,7 @@
           <w:szCs w:val="24"/>
           <w:lang w:val="pt-BR"/>
         </w:rPr>
-        <w:t>Caso molhe o equipamento devido a</w:t>
-      </w:r>
-      <w:r>
-        <w:rPr>
-          <w:rFonts w:ascii="Arial" w:eastAsia="Arial" w:hAnsi="Arial" w:cs="Arial"/>
-          <w:sz w:val="24"/>
-          <w:szCs w:val="24"/>
-          <w:lang w:val="pt-BR"/>
-        </w:rPr>
-        <w:t xml:space="preserve"> dejetos do animal, equipamento perde sua função.</w:t>
+        <w:t>Atraso na atualização dos dados / Falha na Conectividade</w:t>
       </w:r>
     </w:p>
     <w:p>
@@ -4498,34 +4641,25 @@
           <w:szCs w:val="24"/>
           <w:lang w:val="pt-BR"/>
         </w:rPr>
-        <w:t xml:space="preserve">Devido a movimentação animal, o equipamento pode sofrer danos, </w:t>
-      </w:r>
-      <w:r>
-        <w:rPr>
-          <w:rFonts w:ascii="Arial" w:eastAsia="Arial" w:hAnsi="Arial" w:cs="Arial"/>
-          <w:sz w:val="24"/>
-          <w:szCs w:val="24"/>
-          <w:lang w:val="pt-BR"/>
-        </w:rPr>
-        <w:t>fazendo com que</w:t>
-      </w:r>
-      <w:r>
-        <w:rPr>
-          <w:rFonts w:ascii="Arial" w:eastAsia="Arial" w:hAnsi="Arial" w:cs="Arial"/>
-          <w:sz w:val="24"/>
-          <w:szCs w:val="24"/>
-          <w:lang w:val="pt-BR"/>
-        </w:rPr>
-        <w:t xml:space="preserve"> perca sua funcionalidade</w:t>
-      </w:r>
-      <w:r>
-        <w:rPr>
-          <w:rFonts w:ascii="Arial" w:eastAsia="Arial" w:hAnsi="Arial" w:cs="Arial"/>
-          <w:sz w:val="24"/>
-          <w:szCs w:val="24"/>
-          <w:lang w:val="pt-BR"/>
-        </w:rPr>
-        <w:t>.</w:t>
+        <w:t>Variações Extremas de Temperatura</w:t>
+      </w:r>
+      <w:r>
+        <w:rPr>
+          <w:rFonts w:ascii="Arial" w:eastAsia="Arial" w:hAnsi="Arial" w:cs="Arial"/>
+          <w:sz w:val="24"/>
+          <w:szCs w:val="24"/>
+          <w:lang w:val="pt-BR"/>
+        </w:rPr>
+        <w:t xml:space="preserve"> podem danificar</w:t>
+      </w:r>
+      <w:r>
+        <w:rPr>
+          <w:rFonts w:ascii="Arial" w:eastAsia="Arial" w:hAnsi="Arial" w:cs="Arial"/>
+          <w:sz w:val="24"/>
+          <w:szCs w:val="24"/>
+          <w:lang w:val="pt-BR"/>
+        </w:rPr>
+        <w:t xml:space="preserve"> o sensor</w:t>
       </w:r>
     </w:p>
     <w:p>
@@ -4543,6 +4677,15 @@
           <w:lang w:val="pt-BR"/>
         </w:rPr>
       </w:pPr>
+      <w:r>
+        <w:rPr>
+          <w:rFonts w:ascii="Arial" w:eastAsia="Arial" w:hAnsi="Arial" w:cs="Arial"/>
+          <w:sz w:val="24"/>
+          <w:szCs w:val="24"/>
+          <w:lang w:val="pt-BR"/>
+        </w:rPr>
+        <w:t>Adulteração de Dados</w:t>
+      </w:r>
     </w:p>
     <w:p>
       <w:pPr>
@@ -4554,6 +4697,192 @@
         <w:jc w:val="both"/>
         <w:rPr>
           <w:rFonts w:ascii="Arial" w:eastAsia="Arial" w:hAnsi="Arial" w:cs="Arial"/>
+          <w:sz w:val="24"/>
+          <w:szCs w:val="24"/>
+          <w:lang w:val="pt-BR"/>
+        </w:rPr>
+      </w:pPr>
+      <w:r>
+        <w:rPr>
+          <w:rFonts w:ascii="Arial" w:eastAsia="Arial" w:hAnsi="Arial" w:cs="Arial"/>
+          <w:sz w:val="24"/>
+          <w:szCs w:val="24"/>
+          <w:lang w:val="pt-BR"/>
+        </w:rPr>
+        <w:t>Animal ou condutor danificar o equipamento</w:t>
+      </w:r>
+    </w:p>
+    <w:p>
+      <w:pPr>
+        <w:widowControl w:val="0"/>
+        <w:tabs>
+          <w:tab w:val="left" w:pos="2611"/>
+        </w:tabs>
+        <w:spacing w:line="276" w:lineRule="auto"/>
+        <w:jc w:val="both"/>
+        <w:rPr>
+          <w:rFonts w:ascii="Arial" w:eastAsia="Arial" w:hAnsi="Arial" w:cs="Arial"/>
+          <w:sz w:val="24"/>
+          <w:szCs w:val="24"/>
+          <w:lang w:val="pt-BR"/>
+        </w:rPr>
+      </w:pPr>
+      <w:r>
+        <w:rPr>
+          <w:rFonts w:ascii="Arial" w:eastAsia="Arial" w:hAnsi="Arial" w:cs="Arial"/>
+          <w:sz w:val="24"/>
+          <w:szCs w:val="24"/>
+          <w:lang w:val="pt-BR"/>
+        </w:rPr>
+        <w:t xml:space="preserve">Pane de carga no </w:t>
+      </w:r>
+      <w:r>
+        <w:rPr>
+          <w:rFonts w:ascii="Arial" w:eastAsia="Arial" w:hAnsi="Arial" w:cs="Arial"/>
+          <w:sz w:val="24"/>
+          <w:szCs w:val="24"/>
+          <w:lang w:val="pt-BR"/>
+        </w:rPr>
+        <w:t>automóvel</w:t>
+      </w:r>
+      <w:r>
+        <w:rPr>
+          <w:rFonts w:ascii="Arial" w:eastAsia="Arial" w:hAnsi="Arial" w:cs="Arial"/>
+          <w:sz w:val="24"/>
+          <w:szCs w:val="24"/>
+          <w:lang w:val="pt-BR"/>
+        </w:rPr>
+        <w:t>, interrompendo a energia no sensor</w:t>
+      </w:r>
+    </w:p>
+    <w:p>
+      <w:pPr>
+        <w:widowControl w:val="0"/>
+        <w:tabs>
+          <w:tab w:val="left" w:pos="2611"/>
+        </w:tabs>
+        <w:spacing w:line="276" w:lineRule="auto"/>
+        <w:jc w:val="both"/>
+        <w:rPr>
+          <w:rFonts w:ascii="Arial" w:eastAsia="Arial" w:hAnsi="Arial" w:cs="Arial"/>
+          <w:sz w:val="24"/>
+          <w:szCs w:val="24"/>
+          <w:lang w:val="pt-BR"/>
+        </w:rPr>
+      </w:pPr>
+      <w:r>
+        <w:rPr>
+          <w:rFonts w:ascii="Arial" w:eastAsia="Arial" w:hAnsi="Arial" w:cs="Arial"/>
+          <w:sz w:val="24"/>
+          <w:szCs w:val="24"/>
+          <w:lang w:val="pt-BR"/>
+        </w:rPr>
+        <w:t>Falha na leitura do sensor</w:t>
+      </w:r>
+    </w:p>
+    <w:p>
+      <w:pPr>
+        <w:widowControl w:val="0"/>
+        <w:tabs>
+          <w:tab w:val="left" w:pos="2611"/>
+        </w:tabs>
+        <w:spacing w:line="276" w:lineRule="auto"/>
+        <w:jc w:val="both"/>
+        <w:rPr>
+          <w:rFonts w:ascii="Arial" w:eastAsia="Arial" w:hAnsi="Arial" w:cs="Arial"/>
+          <w:sz w:val="24"/>
+          <w:szCs w:val="24"/>
+          <w:lang w:val="pt-BR"/>
+        </w:rPr>
+      </w:pPr>
+      <w:r>
+        <w:rPr>
+          <w:rFonts w:ascii="Arial" w:eastAsia="Arial" w:hAnsi="Arial" w:cs="Arial"/>
+          <w:sz w:val="24"/>
+          <w:szCs w:val="24"/>
+          <w:lang w:val="pt-BR"/>
+        </w:rPr>
+        <w:t>Sensor com dados imprecisos</w:t>
+      </w:r>
+    </w:p>
+    <w:p>
+      <w:pPr>
+        <w:widowControl w:val="0"/>
+        <w:tabs>
+          <w:tab w:val="left" w:pos="2611"/>
+        </w:tabs>
+        <w:spacing w:line="276" w:lineRule="auto"/>
+        <w:jc w:val="both"/>
+        <w:rPr>
+          <w:rFonts w:ascii="Arial" w:eastAsia="Arial" w:hAnsi="Arial" w:cs="Arial"/>
+          <w:sz w:val="24"/>
+          <w:szCs w:val="24"/>
+          <w:lang w:val="pt-BR"/>
+        </w:rPr>
+      </w:pPr>
+      <w:r>
+        <w:rPr>
+          <w:rFonts w:ascii="Arial" w:eastAsia="Arial" w:hAnsi="Arial" w:cs="Arial"/>
+          <w:sz w:val="24"/>
+          <w:szCs w:val="24"/>
+          <w:lang w:val="pt-BR"/>
+        </w:rPr>
+        <w:t>Desgaste</w:t>
+      </w:r>
+      <w:r>
+        <w:rPr>
+          <w:rFonts w:ascii="Arial" w:eastAsia="Arial" w:hAnsi="Arial" w:cs="Arial"/>
+          <w:sz w:val="24"/>
+          <w:szCs w:val="24"/>
+          <w:lang w:val="pt-BR"/>
+        </w:rPr>
+        <w:t xml:space="preserve"> dos Equipamentos</w:t>
+      </w:r>
+      <w:r>
+        <w:rPr>
+          <w:rFonts w:ascii="Arial" w:eastAsia="Arial" w:hAnsi="Arial" w:cs="Arial"/>
+          <w:sz w:val="24"/>
+          <w:szCs w:val="24"/>
+          <w:lang w:val="pt-BR"/>
+        </w:rPr>
+        <w:t xml:space="preserve"> devido ao tempo</w:t>
+      </w:r>
+    </w:p>
+    <w:p>
+      <w:pPr>
+        <w:widowControl w:val="0"/>
+        <w:tabs>
+          <w:tab w:val="left" w:pos="2611"/>
+        </w:tabs>
+        <w:spacing w:line="276" w:lineRule="auto"/>
+        <w:jc w:val="both"/>
+        <w:rPr>
+          <w:rFonts w:ascii="Arial" w:eastAsia="Arial" w:hAnsi="Arial" w:cs="Arial"/>
+          <w:sz w:val="24"/>
+          <w:szCs w:val="24"/>
+          <w:lang w:val="pt-BR"/>
+        </w:rPr>
+      </w:pPr>
+      <w:r>
+        <w:rPr>
+          <w:rFonts w:ascii="Arial" w:eastAsia="Arial" w:hAnsi="Arial" w:cs="Arial"/>
+          <w:sz w:val="24"/>
+          <w:szCs w:val="24"/>
+          <w:lang w:val="pt-BR"/>
+        </w:rPr>
+        <w:t>Invasão de dados sensíveis</w:t>
+      </w:r>
+    </w:p>
+    <w:p>
+      <w:pPr>
+        <w:widowControl w:val="0"/>
+        <w:tabs>
+          <w:tab w:val="left" w:pos="2611"/>
+        </w:tabs>
+        <w:spacing w:line="276" w:lineRule="auto"/>
+        <w:jc w:val="both"/>
+        <w:rPr>
+          <w:rFonts w:ascii="Arial" w:eastAsia="Arial" w:hAnsi="Arial" w:cs="Arial"/>
           <w:b/>
           <w:color w:val="000000" w:themeColor="text1"/>
           <w:sz w:val="24"/>
@@ -4570,6 +4899,7 @@
           <w:szCs w:val="24"/>
           <w:lang w:val="pt-BR"/>
         </w:rPr>
+        <w:lastRenderedPageBreak/>
         <w:t>IREMOS DISPOR DE:</w:t>
       </w:r>
     </w:p>
@@ -4815,7 +5145,6 @@
           <w:szCs w:val="24"/>
           <w:lang w:val="pt-BR"/>
         </w:rPr>
-        <w:lastRenderedPageBreak/>
         <w:t>•</w:t>
       </w:r>
       <w:r>
@@ -5603,28 +5932,6 @@
     </w:p>
     <w:p>
       <w:pPr>
-        <w:spacing w:after="240"/>
-        <w:rPr>
-          <w:rFonts w:ascii="Arial" w:eastAsia="Arial" w:hAnsi="Arial" w:cs="Arial"/>
-          <w:sz w:val="24"/>
-          <w:szCs w:val="24"/>
-          <w:lang w:val="pt-BR"/>
-        </w:rPr>
-      </w:pPr>
-    </w:p>
-    <w:p>
-      <w:pPr>
-        <w:spacing w:after="240"/>
-        <w:rPr>
-          <w:rFonts w:ascii="Arial" w:eastAsia="Arial" w:hAnsi="Arial" w:cs="Arial"/>
-          <w:sz w:val="24"/>
-          <w:szCs w:val="24"/>
-          <w:lang w:val="pt-BR"/>
-        </w:rPr>
-      </w:pPr>
-    </w:p>
-    <w:p>
-      <w:pPr>
         <w:pStyle w:val="Ttulo1"/>
         <w:rPr>
           <w:rFonts w:ascii="Arial" w:eastAsia="Arial" w:hAnsi="Arial" w:cs="Arial"/>
@@ -6142,7 +6449,27 @@
           <w:szCs w:val="24"/>
           <w:lang w:val="pt-BR"/>
         </w:rPr>
-        <w:t xml:space="preserve"> 2020. 150 f.Tese (Doutorado) – Universidade de São Paulo, São Paulo, 2020.</w:t>
+        <w:t xml:space="preserve"> 2020. 150 </w:t>
+      </w:r>
+      <w:proofErr w:type="spellStart"/>
+      <w:r>
+        <w:rPr>
+          <w:rFonts w:ascii="Arial" w:eastAsia="Arial" w:hAnsi="Arial" w:cs="Arial"/>
+          <w:sz w:val="24"/>
+          <w:szCs w:val="24"/>
+          <w:lang w:val="pt-BR"/>
+        </w:rPr>
+        <w:t>f.Tese</w:t>
+      </w:r>
+      <w:proofErr w:type="spellEnd"/>
+      <w:r>
+        <w:rPr>
+          <w:rFonts w:ascii="Arial" w:eastAsia="Arial" w:hAnsi="Arial" w:cs="Arial"/>
+          <w:sz w:val="24"/>
+          <w:szCs w:val="24"/>
+          <w:lang w:val="pt-BR"/>
+        </w:rPr>
+        <w:t xml:space="preserve"> (Doutorado) – Universidade de São Paulo, São Paulo, 2020.</w:t>
       </w:r>
       <w:r>
         <w:rPr>
@@ -6186,7 +6513,27 @@
           <w:szCs w:val="24"/>
           <w:lang w:val="pt-BR"/>
         </w:rPr>
-        <w:t>. 120 f.Dissertação (Mestrado) – Universidade Federal do Rio de Janeiro, Rio de</w:t>
+        <w:t xml:space="preserve">. 120 </w:t>
+      </w:r>
+      <w:proofErr w:type="spellStart"/>
+      <w:r>
+        <w:rPr>
+          <w:rFonts w:ascii="Arial" w:eastAsia="Arial" w:hAnsi="Arial" w:cs="Arial"/>
+          <w:sz w:val="24"/>
+          <w:szCs w:val="24"/>
+          <w:lang w:val="pt-BR"/>
+        </w:rPr>
+        <w:t>f.Dissertação</w:t>
+      </w:r>
+      <w:proofErr w:type="spellEnd"/>
+      <w:r>
+        <w:rPr>
+          <w:rFonts w:ascii="Arial" w:eastAsia="Arial" w:hAnsi="Arial" w:cs="Arial"/>
+          <w:sz w:val="24"/>
+          <w:szCs w:val="24"/>
+          <w:lang w:val="pt-BR"/>
+        </w:rPr>
+        <w:t xml:space="preserve"> (Mestrado) – Universidade Federal do Rio de Janeiro, Rio de</w:t>
       </w:r>
       <w:r>
         <w:rPr>
@@ -6388,7 +6735,27 @@
           <w:szCs w:val="24"/>
           <w:lang w:val="pt-BR"/>
         </w:rPr>
-        <w:t>. São Paulo:Instituto de Tecnologia, 2021. 45 p.</w:t>
+        <w:t xml:space="preserve">. São </w:t>
+      </w:r>
+      <w:proofErr w:type="spellStart"/>
+      <w:r>
+        <w:rPr>
+          <w:rFonts w:ascii="Arial" w:eastAsia="Arial" w:hAnsi="Arial" w:cs="Arial"/>
+          <w:sz w:val="24"/>
+          <w:szCs w:val="24"/>
+          <w:lang w:val="pt-BR"/>
+        </w:rPr>
+        <w:t>Paulo:Instituto</w:t>
+      </w:r>
+      <w:proofErr w:type="spellEnd"/>
+      <w:r>
+        <w:rPr>
+          <w:rFonts w:ascii="Arial" w:eastAsia="Arial" w:hAnsi="Arial" w:cs="Arial"/>
+          <w:sz w:val="24"/>
+          <w:szCs w:val="24"/>
+          <w:lang w:val="pt-BR"/>
+        </w:rPr>
+        <w:t xml:space="preserve"> de Tecnologia, 2021. 45 p.</w:t>
       </w:r>
     </w:p>
     <w:p>
@@ -9490,6 +9857,7 @@
   <w:style w:type="character" w:default="1" w:styleId="Fontepargpadro">
     <w:name w:val="Default Paragraph Font"/>
     <w:uiPriority w:val="1"/>
+    <w:semiHidden/>
     <w:unhideWhenUsed/>
   </w:style>
   <w:style w:type="table" w:default="1" w:styleId="Tabelanormal">
@@ -20659,10 +21027,6 @@
 </file>
 
 <file path=customXml/item1.xml><?xml version="1.0" encoding="utf-8"?>
-<b:Sources xmlns:b="http://schemas.openxmlformats.org/officeDocument/2006/bibliography" xmlns="http://schemas.openxmlformats.org/officeDocument/2006/bibliography" SelectedStyle="/APA.XSL" StyleName="APA"/>
-</file>
-
-<file path=customXml/item2.xml><?xml version="1.0" encoding="utf-8"?>
 <ct:contentTypeSchema xmlns:ct="http://schemas.microsoft.com/office/2006/metadata/contentType" xmlns:ma="http://schemas.microsoft.com/office/2006/metadata/properties/metaAttributes" ct:_="" ma:_="" ma:contentTypeName="Document" ma:contentTypeID="0x010100FD11765F9AC0004AAF0A4CAAFDFAF16A" ma:contentTypeVersion="6" ma:contentTypeDescription="Create a new document." ma:contentTypeScope="" ma:versionID="eb4498e312ba5ccf9c4c9fee6ffa5a75">
   <xsd:schema xmlns:xsd="http://www.w3.org/2001/XMLSchema" xmlns:xs="http://www.w3.org/2001/XMLSchema" xmlns:p="http://schemas.microsoft.com/office/2006/metadata/properties" xmlns:ns3="9fdc8751-6fef-42ec-b05c-835dd8c535b4" targetNamespace="http://schemas.microsoft.com/office/2006/metadata/properties" ma:root="true" ma:fieldsID="4f365d583d33804e1bf2bef34a28d402" ns3:_="">
     <xsd:import namespace="9fdc8751-6fef-42ec-b05c-835dd8c535b4"/>
@@ -20818,7 +21182,19 @@
 </ct:contentTypeSchema>
 </file>
 
+<file path=customXml/item2.xml><?xml version="1.0" encoding="utf-8"?>
+<b:Sources xmlns:b="http://schemas.openxmlformats.org/officeDocument/2006/bibliography" xmlns="http://schemas.openxmlformats.org/officeDocument/2006/bibliography" SelectedStyle="/APA.XSL" StyleName="APA"/>
+</file>
+
 <file path=customXml/item3.xml><?xml version="1.0" encoding="utf-8"?>
+<p:properties xmlns:p="http://schemas.microsoft.com/office/2006/metadata/properties" xmlns:xsi="http://www.w3.org/2001/XMLSchema-instance" xmlns:pc="http://schemas.microsoft.com/office/infopath/2007/PartnerControls">
+  <documentManagement>
+    <_activity xmlns="9fdc8751-6fef-42ec-b05c-835dd8c535b4" xsi:nil="true"/>
+  </documentManagement>
+</p:properties>
+</file>
+
+<file path=customXml/item4.xml><?xml version="1.0" encoding="utf-8"?>
 <?mso-contentType ?>
 <FormTemplates xmlns="http://schemas.microsoft.com/sharepoint/v3/contenttype/forms">
   <Display>DocumentLibraryForm</Display>
@@ -20827,23 +21203,7 @@
 </FormTemplates>
 </file>
 
-<file path=customXml/item4.xml><?xml version="1.0" encoding="utf-8"?>
-<p:properties xmlns:p="http://schemas.microsoft.com/office/2006/metadata/properties" xmlns:xsi="http://www.w3.org/2001/XMLSchema-instance" xmlns:pc="http://schemas.microsoft.com/office/infopath/2007/PartnerControls">
-  <documentManagement>
-    <_activity xmlns="9fdc8751-6fef-42ec-b05c-835dd8c535b4" xsi:nil="true"/>
-  </documentManagement>
-</p:properties>
-</file>
-
 <file path=customXml/itemProps1.xml><?xml version="1.0" encoding="utf-8"?>
-<ds:datastoreItem xmlns:ds="http://schemas.openxmlformats.org/officeDocument/2006/customXml" ds:itemID="{EF278816-EC6F-A645-907D-7F25AECB1D4A}">
-  <ds:schemaRefs>
-    <ds:schemaRef ds:uri="http://schemas.openxmlformats.org/officeDocument/2006/bibliography"/>
-  </ds:schemaRefs>
-</ds:datastoreItem>
-</file>
-
-<file path=customXml/itemProps2.xml><?xml version="1.0" encoding="utf-8"?>
 <ds:datastoreItem xmlns:ds="http://schemas.openxmlformats.org/officeDocument/2006/customXml" ds:itemID="{57A6CC55-FF6B-4857-89FA-3AEAAED5644E}">
   <ds:schemaRefs>
     <ds:schemaRef ds:uri="http://schemas.microsoft.com/office/2006/metadata/contentType"/>
@@ -20861,15 +21221,15 @@
 </ds:datastoreItem>
 </file>
 
-<file path=customXml/itemProps3.xml><?xml version="1.0" encoding="utf-8"?>
-<ds:datastoreItem xmlns:ds="http://schemas.openxmlformats.org/officeDocument/2006/customXml" ds:itemID="{ED1661DB-C0BE-4946-A335-420BC310F8BF}">
+<file path=customXml/itemProps2.xml><?xml version="1.0" encoding="utf-8"?>
+<ds:datastoreItem xmlns:ds="http://schemas.openxmlformats.org/officeDocument/2006/customXml" ds:itemID="{EF278816-EC6F-A645-907D-7F25AECB1D4A}">
   <ds:schemaRefs>
-    <ds:schemaRef ds:uri="http://schemas.microsoft.com/sharepoint/v3/contenttype/forms"/>
+    <ds:schemaRef ds:uri="http://schemas.openxmlformats.org/officeDocument/2006/bibliography"/>
   </ds:schemaRefs>
 </ds:datastoreItem>
 </file>
 
-<file path=customXml/itemProps4.xml><?xml version="1.0" encoding="utf-8"?>
+<file path=customXml/itemProps3.xml><?xml version="1.0" encoding="utf-8"?>
 <ds:datastoreItem xmlns:ds="http://schemas.openxmlformats.org/officeDocument/2006/customXml" ds:itemID="{5C2ACEF0-2775-4956-869D-AA62B73410E4}">
   <ds:schemaRefs>
     <ds:schemaRef ds:uri="http://schemas.microsoft.com/office/2006/metadata/properties"/>
@@ -20877,4 +21237,12 @@
     <ds:schemaRef ds:uri="9fdc8751-6fef-42ec-b05c-835dd8c535b4"/>
   </ds:schemaRefs>
 </ds:datastoreItem>
+</file>
+
+<file path=customXml/itemProps4.xml><?xml version="1.0" encoding="utf-8"?>
+<ds:datastoreItem xmlns:ds="http://schemas.openxmlformats.org/officeDocument/2006/customXml" ds:itemID="{ED1661DB-C0BE-4946-A335-420BC310F8BF}">
+  <ds:schemaRefs>
+    <ds:schemaRef ds:uri="http://schemas.microsoft.com/sharepoint/v3/contenttype/forms"/>
+  </ds:schemaRefs>
+</ds:datastoreItem>
 </file>
</xml_diff>

<commit_message>
Adicionando temperatura minima e maxima
</commit_message>
<xml_diff>
--- a/Documentação/Projeto_PI_Sensores_Transporte_Animais edit 10.09.docx
+++ b/Documentação/Projeto_PI_Sensores_Transporte_Animais edit 10.09.docx
@@ -2868,7 +2868,25 @@
           <w:szCs w:val="24"/>
           <w:lang w:val="pt-BR"/>
         </w:rPr>
-        <w:t xml:space="preserve">expõe a uma série de riscos que podem comprometer seriamente seu bem-estar e saúde. Problemas comuns enfrentados durante o transporte incluem temperaturas inadequadas, falta de ventilação </w:t>
+        <w:t>expõe a uma série de riscos que podem comprometer seriamente seu bem-estar e saúde. Problemas comuns enfrentados durante o transporte incluem temperaturas inadequadas</w:t>
+      </w:r>
+      <w:r>
+        <w:rPr>
+          <w:rFonts w:ascii="Arial" w:eastAsia="Arial" w:hAnsi="Arial" w:cs="Arial"/>
+          <w:sz w:val="24"/>
+          <w:szCs w:val="24"/>
+          <w:lang w:val="pt-BR"/>
+        </w:rPr>
+        <w:t xml:space="preserve"> (estas devem normalmente entre 20ºC e 24ºC, sendo o máximo 26ºC)</w:t>
+      </w:r>
+      <w:r>
+        <w:rPr>
+          <w:rFonts w:ascii="Arial" w:eastAsia="Arial" w:hAnsi="Arial" w:cs="Arial"/>
+          <w:sz w:val="24"/>
+          <w:szCs w:val="24"/>
+          <w:lang w:val="pt-BR"/>
+        </w:rPr>
+        <w:t xml:space="preserve">, falta de ventilação </w:t>
       </w:r>
       <w:r>
         <w:rPr>
@@ -3890,12 +3908,14 @@
         <w:pStyle w:val="Ttulo1"/>
         <w:rPr>
           <w:rFonts w:ascii="Arial" w:hAnsi="Arial" w:cs="Arial"/>
+          <w:lang w:val="pt-BR"/>
         </w:rPr>
       </w:pPr>
       <w:bookmarkStart w:id="7" w:name="_Toc179813725"/>
       <w:r>
         <w:rPr>
           <w:rFonts w:ascii="Arial" w:hAnsi="Arial" w:cs="Arial"/>
+          <w:lang w:val="pt-BR"/>
         </w:rPr>
         <w:lastRenderedPageBreak/>
         <w:t>4. Escopo</w:t>
@@ -5936,18 +5956,21 @@
         <w:pStyle w:val="Ttulo1"/>
         <w:rPr>
           <w:rFonts w:ascii="Arial" w:hAnsi="Arial" w:cs="Arial"/>
+          <w:lang w:val="pt-BR"/>
         </w:rPr>
       </w:pPr>
       <w:bookmarkStart w:id="11" w:name="_Toc179813729"/>
       <w:r>
         <w:rPr>
           <w:rFonts w:ascii="Arial" w:hAnsi="Arial" w:cs="Arial"/>
+          <w:lang w:val="pt-BR"/>
         </w:rPr>
         <w:t>5</w:t>
       </w:r>
       <w:r>
         <w:rPr>
           <w:rFonts w:ascii="Arial" w:hAnsi="Arial" w:cs="Arial"/>
+          <w:lang w:val="pt-BR"/>
         </w:rPr>
         <w:t>. Desenvolvimento</w:t>
       </w:r>
@@ -6242,6 +6265,7 @@
         <w:pStyle w:val="Ttulo1"/>
         <w:rPr>
           <w:rFonts w:ascii="Arial" w:hAnsi="Arial" w:cs="Arial"/>
+          <w:lang w:val="pt-BR"/>
         </w:rPr>
       </w:pPr>
       <w:r>
@@ -6255,24 +6279,28 @@
       <w:r>
         <w:rPr>
           <w:rFonts w:ascii="Arial" w:hAnsi="Arial" w:cs="Arial"/>
+          <w:lang w:val="pt-BR"/>
         </w:rPr>
         <w:t xml:space="preserve">6. </w:t>
       </w:r>
       <w:r>
         <w:rPr>
           <w:rFonts w:ascii="Arial" w:hAnsi="Arial" w:cs="Arial"/>
+          <w:lang w:val="pt-BR"/>
         </w:rPr>
         <w:t>BackLog PETCARE: Sensores para Transporte</w:t>
       </w:r>
       <w:r>
         <w:rPr>
           <w:rFonts w:ascii="Arial" w:hAnsi="Arial" w:cs="Arial"/>
+          <w:lang w:val="pt-BR"/>
         </w:rPr>
         <w:t xml:space="preserve"> </w:t>
       </w:r>
       <w:r>
         <w:rPr>
           <w:rFonts w:ascii="Arial" w:hAnsi="Arial" w:cs="Arial"/>
+          <w:lang w:val="pt-BR"/>
         </w:rPr>
         <w:t>Animais</w:t>
       </w:r>
@@ -14093,12 +14121,14 @@
         <w:pStyle w:val="Ttulo1"/>
         <w:rPr>
           <w:rFonts w:ascii="Arial" w:hAnsi="Arial" w:cs="Arial"/>
+          <w:lang w:val="pt-BR"/>
         </w:rPr>
       </w:pPr>
       <w:bookmarkStart w:id="16" w:name="_Toc179813733"/>
       <w:r>
         <w:rPr>
           <w:rFonts w:ascii="Arial" w:hAnsi="Arial" w:cs="Arial"/>
+          <w:lang w:val="pt-BR"/>
         </w:rPr>
         <w:t>Referências</w:t>
       </w:r>
@@ -28837,6 +28867,10 @@
 </file>
 
 <file path=customXml/item1.xml><?xml version="1.0" encoding="utf-8"?>
+<b:Sources xmlns:b="http://schemas.openxmlformats.org/officeDocument/2006/bibliography" xmlns="http://schemas.openxmlformats.org/officeDocument/2006/bibliography" SelectedStyle="/APA.XSL" StyleName="APA"/>
+</file>
+
+<file path=customXml/item2.xml><?xml version="1.0" encoding="utf-8"?>
 <ct:contentTypeSchema xmlns:ct="http://schemas.microsoft.com/office/2006/metadata/contentType" xmlns:ma="http://schemas.microsoft.com/office/2006/metadata/properties/metaAttributes" ct:_="" ma:_="" ma:contentTypeName="Document" ma:contentTypeID="0x010100FD11765F9AC0004AAF0A4CAAFDFAF16A" ma:contentTypeVersion="6" ma:contentTypeDescription="Create a new document." ma:contentTypeScope="" ma:versionID="eb4498e312ba5ccf9c4c9fee6ffa5a75">
   <xsd:schema xmlns:xsd="http://www.w3.org/2001/XMLSchema" xmlns:xs="http://www.w3.org/2001/XMLSchema" xmlns:p="http://schemas.microsoft.com/office/2006/metadata/properties" xmlns:ns3="9fdc8751-6fef-42ec-b05c-835dd8c535b4" targetNamespace="http://schemas.microsoft.com/office/2006/metadata/properties" ma:root="true" ma:fieldsID="4f365d583d33804e1bf2bef34a28d402" ns3:_="">
     <xsd:import namespace="9fdc8751-6fef-42ec-b05c-835dd8c535b4"/>
@@ -28992,19 +29026,7 @@
 </ct:contentTypeSchema>
 </file>
 
-<file path=customXml/item2.xml><?xml version="1.0" encoding="utf-8"?>
-<b:Sources xmlns:b="http://schemas.openxmlformats.org/officeDocument/2006/bibliography" xmlns="http://schemas.openxmlformats.org/officeDocument/2006/bibliography" SelectedStyle="/APA.XSL" StyleName="APA"/>
-</file>
-
 <file path=customXml/item3.xml><?xml version="1.0" encoding="utf-8"?>
-<p:properties xmlns:p="http://schemas.microsoft.com/office/2006/metadata/properties" xmlns:xsi="http://www.w3.org/2001/XMLSchema-instance" xmlns:pc="http://schemas.microsoft.com/office/infopath/2007/PartnerControls">
-  <documentManagement>
-    <_activity xmlns="9fdc8751-6fef-42ec-b05c-835dd8c535b4" xsi:nil="true"/>
-  </documentManagement>
-</p:properties>
-</file>
-
-<file path=customXml/item4.xml><?xml version="1.0" encoding="utf-8"?>
 <?mso-contentType ?>
 <FormTemplates xmlns="http://schemas.microsoft.com/sharepoint/v3/contenttype/forms">
   <Display>DocumentLibraryForm</Display>
@@ -29013,7 +29035,23 @@
 </FormTemplates>
 </file>
 
+<file path=customXml/item4.xml><?xml version="1.0" encoding="utf-8"?>
+<p:properties xmlns:p="http://schemas.microsoft.com/office/2006/metadata/properties" xmlns:xsi="http://www.w3.org/2001/XMLSchema-instance" xmlns:pc="http://schemas.microsoft.com/office/infopath/2007/PartnerControls">
+  <documentManagement>
+    <_activity xmlns="9fdc8751-6fef-42ec-b05c-835dd8c535b4" xsi:nil="true"/>
+  </documentManagement>
+</p:properties>
+</file>
+
 <file path=customXml/itemProps1.xml><?xml version="1.0" encoding="utf-8"?>
+<ds:datastoreItem xmlns:ds="http://schemas.openxmlformats.org/officeDocument/2006/customXml" ds:itemID="{EF278816-EC6F-A645-907D-7F25AECB1D4A}">
+  <ds:schemaRefs>
+    <ds:schemaRef ds:uri="http://schemas.openxmlformats.org/officeDocument/2006/bibliography"/>
+  </ds:schemaRefs>
+</ds:datastoreItem>
+</file>
+
+<file path=customXml/itemProps2.xml><?xml version="1.0" encoding="utf-8"?>
 <ds:datastoreItem xmlns:ds="http://schemas.openxmlformats.org/officeDocument/2006/customXml" ds:itemID="{57A6CC55-FF6B-4857-89FA-3AEAAED5644E}">
   <ds:schemaRefs>
     <ds:schemaRef ds:uri="http://schemas.microsoft.com/office/2006/metadata/contentType"/>
@@ -29031,15 +29069,15 @@
 </ds:datastoreItem>
 </file>
 
-<file path=customXml/itemProps2.xml><?xml version="1.0" encoding="utf-8"?>
-<ds:datastoreItem xmlns:ds="http://schemas.openxmlformats.org/officeDocument/2006/customXml" ds:itemID="{EF278816-EC6F-A645-907D-7F25AECB1D4A}">
+<file path=customXml/itemProps3.xml><?xml version="1.0" encoding="utf-8"?>
+<ds:datastoreItem xmlns:ds="http://schemas.openxmlformats.org/officeDocument/2006/customXml" ds:itemID="{ED1661DB-C0BE-4946-A335-420BC310F8BF}">
   <ds:schemaRefs>
-    <ds:schemaRef ds:uri="http://schemas.openxmlformats.org/officeDocument/2006/bibliography"/>
+    <ds:schemaRef ds:uri="http://schemas.microsoft.com/sharepoint/v3/contenttype/forms"/>
   </ds:schemaRefs>
 </ds:datastoreItem>
 </file>
 
-<file path=customXml/itemProps3.xml><?xml version="1.0" encoding="utf-8"?>
+<file path=customXml/itemProps4.xml><?xml version="1.0" encoding="utf-8"?>
 <ds:datastoreItem xmlns:ds="http://schemas.openxmlformats.org/officeDocument/2006/customXml" ds:itemID="{5C2ACEF0-2775-4956-869D-AA62B73410E4}">
   <ds:schemaRefs>
     <ds:schemaRef ds:uri="http://schemas.microsoft.com/office/2006/metadata/properties"/>
@@ -29047,12 +29085,4 @@
     <ds:schemaRef ds:uri="9fdc8751-6fef-42ec-b05c-835dd8c535b4"/>
   </ds:schemaRefs>
 </ds:datastoreItem>
-</file>
-
-<file path=customXml/itemProps4.xml><?xml version="1.0" encoding="utf-8"?>
-<ds:datastoreItem xmlns:ds="http://schemas.openxmlformats.org/officeDocument/2006/customXml" ds:itemID="{ED1661DB-C0BE-4946-A335-420BC310F8BF}">
-  <ds:schemaRefs>
-    <ds:schemaRef ds:uri="http://schemas.microsoft.com/sharepoint/v3/contenttype/forms"/>
-  </ds:schemaRefs>
-</ds:datastoreItem>
 </file>
</xml_diff>